<commit_message>
Add the network of network.
</commit_message>
<xml_diff>
--- a/computer network/cn.docx
+++ b/computer network/cn.docx
@@ -3,6 +3,38 @@
 <w:document xmlns:wpc="http://schemas.microsoft.com/office/word/2010/wordprocessingCanvas" xmlns:mo="http://schemas.microsoft.com/office/mac/office/2008/main" xmlns:mc="http://schemas.openxmlformats.org/markup-compatibility/2006" xmlns:mv="urn:schemas-microsoft-com:mac:vml" xmlns:o="urn:schemas-microsoft-com:office:office" xmlns:r="http://schemas.openxmlformats.org/officeDocument/2006/relationships" xmlns:m="http://schemas.openxmlformats.org/officeDocument/2006/math" xmlns:v="urn:schemas-microsoft-com:vml" xmlns:wp14="http://schemas.microsoft.com/office/word/2010/wordprocessingDrawing" xmlns:wp="http://schemas.openxmlformats.org/drawingml/2006/wordprocessingDrawing" xmlns:w10="urn:schemas-microsoft-com:office:word" xmlns:w="http://schemas.openxmlformats.org/wordprocessingml/2006/main" xmlns:w14="http://schemas.microsoft.com/office/word/2010/wordml" xmlns:w15="http://schemas.microsoft.com/office/word/2012/wordml" xmlns:wpg="http://schemas.microsoft.com/office/word/2010/wordprocessingGroup" xmlns:wpi="http://schemas.microsoft.com/office/word/2010/wordprocessingInk" xmlns:wne="http://schemas.microsoft.com/office/word/2006/wordml" xmlns:wps="http://schemas.microsoft.com/office/word/2010/wordprocessingShape" mc:Ignorable="w14 w15 wp14">
   <w:body>
     <w:p>
+      <w:pPr>
+        <w:rPr>
+          <w:rFonts w:hint="eastAsia"/>
+        </w:rPr>
+      </w:pPr>
+      <w:r>
+        <w:rPr>
+          <w:rFonts w:hint="eastAsia"/>
+        </w:rPr>
+        <w:t>一、概述</w:t>
+      </w:r>
+    </w:p>
+    <w:p>
+      <w:pPr>
+        <w:rPr>
+          <w:rFonts w:hint="eastAsia"/>
+        </w:rPr>
+      </w:pPr>
+      <w:r>
+        <w:rPr>
+          <w:rFonts w:hint="eastAsia"/>
+        </w:rPr>
+        <w:t>网络的网络</w:t>
+      </w:r>
+    </w:p>
+    <w:p>
+      <w:r>
+        <w:rPr>
+          <w:rFonts w:hint="eastAsia"/>
+        </w:rPr>
+        <w:t>网络把主机连接起来，而互联网是把多种不同的网络连接起来，因此互联网是网络的网络。</w:t>
+      </w:r>
       <w:bookmarkStart w:id="0" w:name="_GoBack"/>
       <w:bookmarkEnd w:id="0"/>
     </w:p>

</xml_diff>

<commit_message>
Add communication between hosts.
</commit_message>
<xml_diff>
--- a/computer network/cn.docx
+++ b/computer network/cn.docx
@@ -113,10 +113,200 @@
           <w:rFonts w:hint="eastAsia"/>
         </w:rPr>
       </w:pPr>
-    </w:p>
-    <w:p>
+      <w:r>
+        <w:rPr>
+          <w:rFonts w:hint="eastAsia"/>
+        </w:rPr>
+        <w:t>目前的互联网是一种多层次</w:t>
+      </w:r>
+      <w:r>
+        <w:rPr>
+          <w:rFonts w:hint="eastAsia"/>
+        </w:rPr>
+        <w:t xml:space="preserve"> ISP </w:t>
+      </w:r>
+      <w:r>
+        <w:rPr>
+          <w:rFonts w:hint="eastAsia"/>
+        </w:rPr>
+        <w:t>结构，</w:t>
+      </w:r>
+      <w:r>
+        <w:rPr>
+          <w:rFonts w:hint="eastAsia"/>
+        </w:rPr>
+        <w:t xml:space="preserve">ISP </w:t>
+      </w:r>
+      <w:r>
+        <w:rPr>
+          <w:rFonts w:hint="eastAsia"/>
+        </w:rPr>
+        <w:t>根据覆盖面积的大小分为第一层</w:t>
+      </w:r>
+      <w:r>
+        <w:rPr>
+          <w:rFonts w:hint="eastAsia"/>
+        </w:rPr>
+        <w:t xml:space="preserve"> ISP</w:t>
+      </w:r>
+      <w:r>
+        <w:rPr>
+          <w:rFonts w:hint="eastAsia"/>
+        </w:rPr>
+        <w:t>、区域</w:t>
+      </w:r>
+      <w:r>
+        <w:rPr>
+          <w:rFonts w:hint="eastAsia"/>
+        </w:rPr>
+        <w:t xml:space="preserve"> ISP </w:t>
+      </w:r>
+      <w:r>
+        <w:rPr>
+          <w:rFonts w:hint="eastAsia"/>
+        </w:rPr>
+        <w:t>和接入</w:t>
+      </w:r>
+      <w:r>
+        <w:rPr>
+          <w:rFonts w:hint="eastAsia"/>
+        </w:rPr>
+        <w:t xml:space="preserve"> ISP</w:t>
+      </w:r>
+      <w:r>
+        <w:rPr>
+          <w:rFonts w:hint="eastAsia"/>
+        </w:rPr>
+        <w:t>。</w:t>
+      </w:r>
+    </w:p>
+    <w:p>
+      <w:pPr>
+        <w:rPr>
+          <w:rFonts w:hint="eastAsia"/>
+        </w:rPr>
+      </w:pPr>
+      <w:r>
+        <w:rPr>
+          <w:rFonts w:hint="eastAsia"/>
+        </w:rPr>
+        <w:t>互联网交换点</w:t>
+      </w:r>
+      <w:r>
+        <w:rPr>
+          <w:rFonts w:hint="eastAsia"/>
+        </w:rPr>
+        <w:t xml:space="preserve"> IXP </w:t>
+      </w:r>
+      <w:r>
+        <w:rPr>
+          <w:rFonts w:hint="eastAsia"/>
+        </w:rPr>
+        <w:t>允许两个</w:t>
+      </w:r>
+      <w:r>
+        <w:rPr>
+          <w:rFonts w:hint="eastAsia"/>
+        </w:rPr>
+        <w:t xml:space="preserve"> ISP </w:t>
+      </w:r>
+      <w:r>
+        <w:rPr>
+          <w:rFonts w:hint="eastAsia"/>
+        </w:rPr>
+        <w:t>直接相连而不用经过第三个</w:t>
+      </w:r>
+      <w:r>
+        <w:rPr>
+          <w:rFonts w:hint="eastAsia"/>
+        </w:rPr>
+        <w:t xml:space="preserve"> ISP</w:t>
+      </w:r>
+      <w:r>
+        <w:rPr>
+          <w:rFonts w:hint="eastAsia"/>
+        </w:rPr>
+        <w:t>。</w:t>
+      </w:r>
+    </w:p>
+    <w:p>
+      <w:pPr>
+        <w:rPr>
+          <w:rFonts w:hint="eastAsia"/>
+        </w:rPr>
+      </w:pPr>
       <w:bookmarkStart w:id="0" w:name="_GoBack"/>
       <w:bookmarkEnd w:id="0"/>
+    </w:p>
+    <w:p>
+      <w:pPr>
+        <w:rPr>
+          <w:rFonts w:hint="eastAsia"/>
+        </w:rPr>
+      </w:pPr>
+      <w:r>
+        <w:rPr>
+          <w:rFonts w:hint="eastAsia"/>
+        </w:rPr>
+        <w:t>主机之间的通信方式</w:t>
+      </w:r>
+    </w:p>
+    <w:p>
+      <w:pPr>
+        <w:rPr>
+          <w:rFonts w:hint="eastAsia"/>
+        </w:rPr>
+      </w:pPr>
+      <w:r>
+        <w:rPr>
+          <w:rFonts w:hint="eastAsia"/>
+        </w:rPr>
+        <w:t>客户</w:t>
+      </w:r>
+      <w:r>
+        <w:rPr>
+          <w:rFonts w:hint="eastAsia"/>
+        </w:rPr>
+        <w:t>-</w:t>
+      </w:r>
+      <w:r>
+        <w:rPr>
+          <w:rFonts w:hint="eastAsia"/>
+        </w:rPr>
+        <w:t>服务器（</w:t>
+      </w:r>
+      <w:r>
+        <w:rPr>
+          <w:rFonts w:hint="eastAsia"/>
+        </w:rPr>
+        <w:t>C/S</w:t>
+      </w:r>
+      <w:r>
+        <w:rPr>
+          <w:rFonts w:hint="eastAsia"/>
+        </w:rPr>
+        <w:t>）：客户是服务的请求方，服务器是服务的提供方。</w:t>
+      </w:r>
+    </w:p>
+    <w:p>
+      <w:r>
+        <w:rPr>
+          <w:rFonts w:hint="eastAsia"/>
+        </w:rPr>
+        <w:t>对等（</w:t>
+      </w:r>
+      <w:r>
+        <w:rPr>
+          <w:rFonts w:hint="eastAsia"/>
+        </w:rPr>
+        <w:t>P2P</w:t>
+      </w:r>
+      <w:r>
+        <w:rPr>
+          <w:rFonts w:hint="eastAsia"/>
+        </w:rPr>
+        <w:t>）：不区分客户和服务器。</w:t>
+      </w:r>
     </w:p>
     <w:sectPr>
       <w:pgSz w:w="12240" w:h="15840"/>

</xml_diff>

<commit_message>
Add more about seven-tier agreement.
</commit_message>
<xml_diff>
--- a/computer network/cn.docx
+++ b/computer network/cn.docx
@@ -895,21 +895,139 @@
           <w:rFonts w:hint="eastAsia"/>
         </w:rPr>
       </w:pPr>
+    </w:p>
+    <w:p>
+      <w:pPr>
+        <w:rPr>
+          <w:rFonts w:hint="eastAsia"/>
+        </w:rPr>
+      </w:pPr>
+      <w:r>
+        <w:rPr>
+          <w:rFonts w:hint="eastAsia"/>
+        </w:rPr>
+        <w:t>物理层：考虑的是怎样在传输媒体上传输数据比特流，而不是指具体的传输媒体。物理层的作用是尽可能屏蔽传输媒体和通信手段的差异，使数据链路层感觉不到这些差异。</w:t>
+      </w:r>
+    </w:p>
+    <w:p>
+      <w:pPr>
+        <w:rPr>
+          <w:rFonts w:hint="eastAsia"/>
+        </w:rPr>
+      </w:pPr>
+    </w:p>
+    <w:p>
+      <w:pPr>
+        <w:rPr>
+          <w:rFonts w:hint="eastAsia"/>
+        </w:rPr>
+      </w:pPr>
+      <w:r>
+        <w:rPr>
+          <w:rFonts w:hint="eastAsia"/>
+        </w:rPr>
+        <w:t xml:space="preserve">2. </w:t>
+      </w:r>
+      <w:r>
+        <w:rPr>
+          <w:rFonts w:hint="eastAsia"/>
+        </w:rPr>
+        <w:t>七层协议</w:t>
+      </w:r>
+    </w:p>
+    <w:p>
+      <w:pPr>
+        <w:rPr>
+          <w:rFonts w:hint="eastAsia"/>
+        </w:rPr>
+      </w:pPr>
+      <w:r>
+        <w:rPr>
+          <w:rFonts w:hint="eastAsia"/>
+        </w:rPr>
+        <w:t>其中表示层和会话层用途如下：</w:t>
+      </w:r>
+    </w:p>
+    <w:p>
+      <w:pPr>
+        <w:rPr>
+          <w:rFonts w:hint="eastAsia"/>
+        </w:rPr>
+      </w:pPr>
+    </w:p>
+    <w:p>
+      <w:pPr>
+        <w:rPr>
+          <w:rFonts w:hint="eastAsia"/>
+        </w:rPr>
+      </w:pPr>
+      <w:r>
+        <w:rPr>
+          <w:rFonts w:hint="eastAsia"/>
+        </w:rPr>
+        <w:t>表示层：数据压缩、加密以及数据描述。这使得应用程序不必担心在各台主机中表示</w:t>
+      </w:r>
+      <w:r>
+        <w:rPr>
+          <w:rFonts w:hint="eastAsia"/>
+        </w:rPr>
+        <w:t>/</w:t>
+      </w:r>
+      <w:r>
+        <w:rPr>
+          <w:rFonts w:hint="eastAsia"/>
+        </w:rPr>
+        <w:t>存储的内部格式不同的问题。</w:t>
+      </w:r>
+    </w:p>
+    <w:p>
+      <w:pPr>
+        <w:rPr>
+          <w:rFonts w:hint="eastAsia"/>
+        </w:rPr>
+      </w:pPr>
+    </w:p>
+    <w:p>
+      <w:pPr>
+        <w:rPr>
+          <w:rFonts w:hint="eastAsia"/>
+        </w:rPr>
+      </w:pPr>
+      <w:r>
+        <w:rPr>
+          <w:rFonts w:hint="eastAsia"/>
+        </w:rPr>
+        <w:t>会话层：建立及管理会话。</w:t>
+      </w:r>
+    </w:p>
+    <w:p>
+      <w:pPr>
+        <w:rPr>
+          <w:rFonts w:hint="eastAsia"/>
+        </w:rPr>
+      </w:pPr>
+    </w:p>
+    <w:p>
+      <w:pPr>
+        <w:rPr>
+          <w:rFonts w:hint="eastAsia"/>
+        </w:rPr>
+      </w:pPr>
+      <w:r>
+        <w:rPr>
+          <w:rFonts w:hint="eastAsia"/>
+        </w:rPr>
+        <w:t>五层协议没有表示层和会话层，而是将这些功能留给应用程序开发者处理。</w:t>
+      </w:r>
+    </w:p>
+    <w:p>
+      <w:pPr>
+        <w:rPr>
+          <w:rFonts w:hint="eastAsia"/>
+        </w:rPr>
+      </w:pPr>
       <w:bookmarkStart w:id="0" w:name="_GoBack"/>
       <w:bookmarkEnd w:id="0"/>
-    </w:p>
-    <w:p>
-      <w:pPr>
-        <w:rPr>
-          <w:rFonts w:hint="eastAsia"/>
-        </w:rPr>
-      </w:pPr>
-      <w:r>
-        <w:rPr>
-          <w:rFonts w:hint="eastAsia"/>
-        </w:rPr>
-        <w:t>物理层：考虑的是怎样在传输媒体上传输数据比特流，而不是指具体的传输媒体。物理层的作用是尽可能屏蔽传输媒体和通信手段的差异，使数据链路层感觉不到这些差异。</w:t>
-      </w:r>
     </w:p>
     <w:p>
       <w:pPr>

</xml_diff>

<commit_message>
Add data transfer between layers.
</commit_message>
<xml_diff>
--- a/computer network/cn.docx
+++ b/computer network/cn.docx
@@ -1018,6 +1018,65 @@
           <w:rFonts w:hint="eastAsia"/>
         </w:rPr>
         <w:t>五层协议没有表示层和会话层，而是将这些功能留给应用程序开发者处理。</w:t>
+      </w:r>
+    </w:p>
+    <w:p>
+      <w:pPr>
+        <w:rPr>
+          <w:rFonts w:hint="eastAsia"/>
+        </w:rPr>
+      </w:pPr>
+    </w:p>
+    <w:p>
+      <w:pPr>
+        <w:rPr>
+          <w:rFonts w:hint="eastAsia"/>
+        </w:rPr>
+      </w:pPr>
+    </w:p>
+    <w:p>
+      <w:pPr>
+        <w:rPr>
+          <w:rFonts w:hint="eastAsia"/>
+        </w:rPr>
+      </w:pPr>
+      <w:r>
+        <w:rPr>
+          <w:rFonts w:hint="eastAsia"/>
+        </w:rPr>
+        <w:t xml:space="preserve">3. </w:t>
+      </w:r>
+      <w:r>
+        <w:rPr>
+          <w:rFonts w:hint="eastAsia"/>
+        </w:rPr>
+        <w:t>数据在各层之间的传递过程</w:t>
+      </w:r>
+    </w:p>
+    <w:p>
+      <w:pPr>
+        <w:rPr>
+          <w:rFonts w:hint="eastAsia"/>
+        </w:rPr>
+      </w:pPr>
+      <w:r>
+        <w:rPr>
+          <w:rFonts w:hint="eastAsia"/>
+        </w:rPr>
+        <w:t>在向下的过程中，需要添加下层协议所需要的首部或者尾部，而在向上的过程中不断拆开首部和尾部。</w:t>
+      </w:r>
+    </w:p>
+    <w:p>
+      <w:pPr>
+        <w:rPr>
+          <w:rFonts w:hint="eastAsia"/>
+        </w:rPr>
+      </w:pPr>
+      <w:r>
+        <w:rPr>
+          <w:rFonts w:hint="eastAsia"/>
+        </w:rPr>
+        <w:t>路由器只有下面三层协议，因为路由器位于网络核心中，不需要为进程或者应用程序提供服务，因此也就不需要运输层和应用层。</w:t>
       </w:r>
     </w:p>
     <w:p>

</xml_diff>

<commit_message>
Add frequency division multiplexing and time division multiplexing.
</commit_message>
<xml_diff>
--- a/computer network/cn.docx
+++ b/computer network/cn.docx
@@ -1323,8 +1323,65 @@
           <w:rFonts w:hint="eastAsia"/>
         </w:rPr>
       </w:pPr>
+      <w:r>
+        <w:rPr>
+          <w:rFonts w:hint="eastAsia"/>
+        </w:rPr>
+        <w:t>信道复用技术</w:t>
+      </w:r>
+    </w:p>
+    <w:p>
+      <w:pPr>
+        <w:rPr>
+          <w:rFonts w:hint="eastAsia"/>
+        </w:rPr>
+      </w:pPr>
+      <w:r>
+        <w:rPr>
+          <w:rFonts w:hint="eastAsia"/>
+        </w:rPr>
+        <w:t xml:space="preserve">1. </w:t>
+      </w:r>
+      <w:r>
+        <w:rPr>
+          <w:rFonts w:hint="eastAsia"/>
+        </w:rPr>
+        <w:t>频分复用、时分复用</w:t>
+      </w:r>
+    </w:p>
+    <w:p>
+      <w:pPr>
+        <w:rPr>
+          <w:rFonts w:hint="eastAsia"/>
+        </w:rPr>
+      </w:pPr>
+      <w:r>
+        <w:rPr>
+          <w:rFonts w:hint="eastAsia"/>
+        </w:rPr>
+        <w:t>频分复用的所有用户在相同的时间占用不同的频率带宽资源；时分复用的所有用户在不同的时间占用相同的频率带宽资源。</w:t>
+      </w:r>
+    </w:p>
+    <w:p>
+      <w:pPr>
+        <w:rPr>
+          <w:rFonts w:hint="eastAsia"/>
+        </w:rPr>
+      </w:pPr>
+      <w:r>
+        <w:rPr>
+          <w:rFonts w:hint="eastAsia"/>
+        </w:rPr>
+        <w:t>使用这两种方式进行通信，在通信的过程中用户会一直占用一部分信道资源。但是由于计算机数据的突发性质，通信过程没必要一直</w:t>
+      </w:r>
       <w:bookmarkStart w:id="0" w:name="_GoBack"/>
       <w:bookmarkEnd w:id="0"/>
+      <w:r>
+        <w:rPr>
+          <w:rFonts w:hint="eastAsia"/>
+        </w:rPr>
+        <w:t>占用信道资源而不让出给其它用户使用，因此这两种方式对信道的利用率都不高。</w:t>
+      </w:r>
     </w:p>
     <w:p>
       <w:pPr>

</xml_diff>

<commit_message>
Add statiscal time division multiplexing.
</commit_message>
<xml_diff>
--- a/computer network/cn.docx
+++ b/computer network/cn.docx
@@ -1372,37 +1372,63 @@
         <w:rPr>
           <w:rFonts w:hint="eastAsia"/>
         </w:rPr>
-        <w:t>使用这两种方式进行通信，在通信的过程中用户会一直占用一部分信道资源。但是由于计算机数据的突发性质，通信过程没必要一直</w:t>
-      </w:r>
+        <w:t>使用这两种方式进行通信，在通信的过程中用户会一直占用一部分信道资源。但是由于计算机数据的突发性质，通信过程没必要一直占用信道资源而不让出给其它用户使用，因此这两种方式对信道的利用率都不高。</w:t>
+      </w:r>
+    </w:p>
+    <w:p>
+      <w:pPr>
+        <w:rPr>
+          <w:rFonts w:hint="eastAsia"/>
+        </w:rPr>
+      </w:pPr>
+    </w:p>
+    <w:p>
+      <w:pPr>
+        <w:rPr>
+          <w:rFonts w:hint="eastAsia"/>
+        </w:rPr>
+      </w:pPr>
+      <w:r>
+        <w:rPr>
+          <w:rFonts w:hint="eastAsia"/>
+        </w:rPr>
+        <w:t xml:space="preserve">2. </w:t>
+      </w:r>
+      <w:r>
+        <w:rPr>
+          <w:rFonts w:hint="eastAsia"/>
+        </w:rPr>
+        <w:t>统计时分复用</w:t>
+      </w:r>
+    </w:p>
+    <w:p>
+      <w:pPr>
+        <w:rPr>
+          <w:rFonts w:hint="eastAsia"/>
+        </w:rPr>
+      </w:pPr>
+      <w:r>
+        <w:rPr>
+          <w:rFonts w:hint="eastAsia"/>
+        </w:rPr>
+        <w:t>是对时分复用的一种改进，不固定每个用户在时分复用帧中的位置，只要有数据就集中起来组成统计时分复用帧然后发送。</w:t>
+      </w:r>
+    </w:p>
+    <w:p>
+      <w:pPr>
+        <w:rPr>
+          <w:rFonts w:hint="eastAsia"/>
+        </w:rPr>
+      </w:pPr>
+    </w:p>
+    <w:p>
+      <w:pPr>
+        <w:rPr>
+          <w:rFonts w:hint="eastAsia"/>
+        </w:rPr>
+      </w:pPr>
       <w:bookmarkStart w:id="0" w:name="_GoBack"/>
       <w:bookmarkEnd w:id="0"/>
-      <w:r>
-        <w:rPr>
-          <w:rFonts w:hint="eastAsia"/>
-        </w:rPr>
-        <w:t>占用信道资源而不让出给其它用户使用，因此这两种方式对信道的利用率都不高。</w:t>
-      </w:r>
-    </w:p>
-    <w:p>
-      <w:pPr>
-        <w:rPr>
-          <w:rFonts w:hint="eastAsia"/>
-        </w:rPr>
-      </w:pPr>
-    </w:p>
-    <w:p>
-      <w:pPr>
-        <w:rPr>
-          <w:rFonts w:hint="eastAsia"/>
-        </w:rPr>
-      </w:pPr>
-    </w:p>
-    <w:p>
-      <w:pPr>
-        <w:rPr>
-          <w:rFonts w:hint="eastAsia"/>
-        </w:rPr>
-      </w:pPr>
     </w:p>
     <w:p>
       <w:pPr>

</xml_diff>

<commit_message>
Add wavelength division multiplexing.
</commit_message>
<xml_diff>
--- a/computer network/cn.docx
+++ b/computer network/cn.docx
@@ -1427,8 +1427,47 @@
           <w:rFonts w:hint="eastAsia"/>
         </w:rPr>
       </w:pPr>
+      <w:r>
+        <w:rPr>
+          <w:rFonts w:hint="eastAsia"/>
+        </w:rPr>
+        <w:t xml:space="preserve">3. </w:t>
+      </w:r>
+      <w:r>
+        <w:rPr>
+          <w:rFonts w:hint="eastAsia"/>
+        </w:rPr>
+        <w:t>波分复用</w:t>
+      </w:r>
+    </w:p>
+    <w:p>
+      <w:pPr>
+        <w:rPr>
+          <w:rFonts w:hint="eastAsia"/>
+        </w:rPr>
+      </w:pPr>
+      <w:r>
+        <w:rPr>
+          <w:rFonts w:hint="eastAsia"/>
+        </w:rPr>
+        <w:t>光的频分复用。由于光的频率很高，因此习惯上用波长而不是频率来表示所使用的光载波。</w:t>
+      </w:r>
+    </w:p>
+    <w:p>
+      <w:pPr>
+        <w:rPr>
+          <w:rFonts w:hint="eastAsia"/>
+        </w:rPr>
+      </w:pPr>
       <w:bookmarkStart w:id="0" w:name="_GoBack"/>
       <w:bookmarkEnd w:id="0"/>
+    </w:p>
+    <w:p>
+      <w:pPr>
+        <w:rPr>
+          <w:rFonts w:hint="eastAsia"/>
+        </w:rPr>
+      </w:pPr>
     </w:p>
     <w:p>
       <w:pPr>

</xml_diff>

<commit_message>
Add local area network.
</commit_message>
<xml_diff>
--- a/computer network/cn.docx
+++ b/computer network/cn.docx
@@ -1666,6 +1666,120 @@
         </w:rPr>
         <w:t>）来检查比特差错。</w:t>
       </w:r>
+    </w:p>
+    <w:p>
+      <w:pPr>
+        <w:rPr>
+          <w:rFonts w:hint="eastAsia"/>
+        </w:rPr>
+      </w:pPr>
+    </w:p>
+    <w:p>
+      <w:pPr>
+        <w:rPr>
+          <w:rFonts w:hint="eastAsia"/>
+        </w:rPr>
+      </w:pPr>
+      <w:r>
+        <w:rPr>
+          <w:rFonts w:hint="eastAsia"/>
+        </w:rPr>
+        <w:t>局域网</w:t>
+      </w:r>
+    </w:p>
+    <w:p>
+      <w:pPr>
+        <w:rPr>
+          <w:rFonts w:hint="eastAsia"/>
+        </w:rPr>
+      </w:pPr>
+      <w:r>
+        <w:rPr>
+          <w:rFonts w:hint="eastAsia"/>
+        </w:rPr>
+        <w:t>局域网是典型的一种广播信道，主要特点是网络为一个单位所拥有，且地理范围和站点数目均有限。</w:t>
+      </w:r>
+    </w:p>
+    <w:p>
+      <w:pPr>
+        <w:rPr>
+          <w:rFonts w:hint="eastAsia"/>
+        </w:rPr>
+      </w:pPr>
+      <w:r>
+        <w:rPr>
+          <w:rFonts w:hint="eastAsia"/>
+        </w:rPr>
+        <w:t>可以按照网络拓扑对局域网进行分类：</w:t>
+      </w:r>
+    </w:p>
+    <w:p>
+      <w:pPr>
+        <w:rPr>
+          <w:rFonts w:hint="eastAsia"/>
+        </w:rPr>
+      </w:pPr>
+      <w:r>
+        <w:rPr>
+          <w:rFonts w:hint="eastAsia"/>
+        </w:rPr>
+        <w:t>a.</w:t>
+      </w:r>
+      <w:r>
+        <w:rPr>
+          <w:rFonts w:hint="eastAsia"/>
+        </w:rPr>
+        <w:t>星形</w:t>
+      </w:r>
+      <w:r>
+        <w:rPr>
+          <w:rFonts w:hint="eastAsia"/>
+        </w:rPr>
+        <w:t>网</w:t>
+      </w:r>
+      <w:r>
+        <w:rPr>
+          <w:rFonts w:hint="eastAsia"/>
+        </w:rPr>
+        <w:t xml:space="preserve">  </w:t>
+      </w:r>
+      <w:r>
+        <w:rPr>
+          <w:rFonts w:hint="eastAsia"/>
+        </w:rPr>
+        <w:t>b.</w:t>
+      </w:r>
+      <w:r>
+        <w:rPr>
+          <w:rFonts w:hint="eastAsia"/>
+        </w:rPr>
+        <w:t>环形网</w:t>
+      </w:r>
+      <w:r>
+        <w:rPr>
+          <w:rFonts w:hint="eastAsia"/>
+        </w:rPr>
+        <w:t xml:space="preserve">  </w:t>
+      </w:r>
+      <w:r>
+        <w:rPr>
+          <w:rFonts w:hint="eastAsia"/>
+        </w:rPr>
+        <w:t>c.</w:t>
+      </w:r>
+      <w:r>
+        <w:rPr>
+          <w:rFonts w:hint="eastAsia"/>
+        </w:rPr>
+        <w:t>总线网</w:t>
+      </w:r>
+    </w:p>
+    <w:p>
+      <w:pPr>
+        <w:rPr>
+          <w:rFonts w:hint="eastAsia"/>
+        </w:rPr>
+      </w:pPr>
     </w:p>
     <w:p>
       <w:pPr>
@@ -1708,6 +1822,103 @@
     </w:sectPr>
   </w:body>
 </w:document>
+</file>
+
+<file path=word/numbering.xml><?xml version="1.0" encoding="utf-8"?>
+<w:numbering xmlns:wpc="http://schemas.microsoft.com/office/word/2010/wordprocessingCanvas" xmlns:mo="http://schemas.microsoft.com/office/mac/office/2008/main" xmlns:mc="http://schemas.openxmlformats.org/markup-compatibility/2006" xmlns:mv="urn:schemas-microsoft-com:mac:vml" xmlns:o="urn:schemas-microsoft-com:office:office" xmlns:r="http://schemas.openxmlformats.org/officeDocument/2006/relationships" xmlns:m="http://schemas.openxmlformats.org/officeDocument/2006/math" xmlns:v="urn:schemas-microsoft-com:vml" xmlns:wp14="http://schemas.microsoft.com/office/word/2010/wordprocessingDrawing" xmlns:wp="http://schemas.openxmlformats.org/drawingml/2006/wordprocessingDrawing" xmlns:w10="urn:schemas-microsoft-com:office:word" xmlns:w="http://schemas.openxmlformats.org/wordprocessingml/2006/main" xmlns:w14="http://schemas.microsoft.com/office/word/2010/wordml" xmlns:w15="http://schemas.microsoft.com/office/word/2012/wordml" xmlns:wpg="http://schemas.microsoft.com/office/word/2010/wordprocessingGroup" xmlns:wpi="http://schemas.microsoft.com/office/word/2010/wordprocessingInk" xmlns:wne="http://schemas.microsoft.com/office/word/2006/wordml" xmlns:wps="http://schemas.microsoft.com/office/word/2010/wordprocessingShape" mc:Ignorable="w14 w15 wp14">
+  <w:abstractNum w:abstractNumId="0">
+    <w:nsid w:val="6F3F24CC"/>
+    <w:multiLevelType w:val="hybridMultilevel"/>
+    <w:tmpl w:val="691A7EA4"/>
+    <w:lvl w:ilvl="0" w:tplc="48E6231C">
+      <w:start w:val="1"/>
+      <w:numFmt w:val="lowerLetter"/>
+      <w:lvlText w:val="%1."/>
+      <w:lvlJc w:val="left"/>
+      <w:pPr>
+        <w:ind w:left="720" w:hanging="360"/>
+      </w:pPr>
+      <w:rPr>
+        <w:rFonts w:hint="eastAsia"/>
+      </w:rPr>
+    </w:lvl>
+    <w:lvl w:ilvl="1" w:tplc="04090019" w:tentative="1">
+      <w:start w:val="1"/>
+      <w:numFmt w:val="lowerLetter"/>
+      <w:lvlText w:val="%2."/>
+      <w:lvlJc w:val="left"/>
+      <w:pPr>
+        <w:ind w:left="1440" w:hanging="360"/>
+      </w:pPr>
+    </w:lvl>
+    <w:lvl w:ilvl="2" w:tplc="0409001B" w:tentative="1">
+      <w:start w:val="1"/>
+      <w:numFmt w:val="lowerRoman"/>
+      <w:lvlText w:val="%3."/>
+      <w:lvlJc w:val="right"/>
+      <w:pPr>
+        <w:ind w:left="2160" w:hanging="180"/>
+      </w:pPr>
+    </w:lvl>
+    <w:lvl w:ilvl="3" w:tplc="0409000F" w:tentative="1">
+      <w:start w:val="1"/>
+      <w:numFmt w:val="decimal"/>
+      <w:lvlText w:val="%4."/>
+      <w:lvlJc w:val="left"/>
+      <w:pPr>
+        <w:ind w:left="2880" w:hanging="360"/>
+      </w:pPr>
+    </w:lvl>
+    <w:lvl w:ilvl="4" w:tplc="04090019" w:tentative="1">
+      <w:start w:val="1"/>
+      <w:numFmt w:val="lowerLetter"/>
+      <w:lvlText w:val="%5."/>
+      <w:lvlJc w:val="left"/>
+      <w:pPr>
+        <w:ind w:left="3600" w:hanging="360"/>
+      </w:pPr>
+    </w:lvl>
+    <w:lvl w:ilvl="5" w:tplc="0409001B" w:tentative="1">
+      <w:start w:val="1"/>
+      <w:numFmt w:val="lowerRoman"/>
+      <w:lvlText w:val="%6."/>
+      <w:lvlJc w:val="right"/>
+      <w:pPr>
+        <w:ind w:left="4320" w:hanging="180"/>
+      </w:pPr>
+    </w:lvl>
+    <w:lvl w:ilvl="6" w:tplc="0409000F" w:tentative="1">
+      <w:start w:val="1"/>
+      <w:numFmt w:val="decimal"/>
+      <w:lvlText w:val="%7."/>
+      <w:lvlJc w:val="left"/>
+      <w:pPr>
+        <w:ind w:left="5040" w:hanging="360"/>
+      </w:pPr>
+    </w:lvl>
+    <w:lvl w:ilvl="7" w:tplc="04090019" w:tentative="1">
+      <w:start w:val="1"/>
+      <w:numFmt w:val="lowerLetter"/>
+      <w:lvlText w:val="%8."/>
+      <w:lvlJc w:val="left"/>
+      <w:pPr>
+        <w:ind w:left="5760" w:hanging="360"/>
+      </w:pPr>
+    </w:lvl>
+    <w:lvl w:ilvl="8" w:tplc="0409001B" w:tentative="1">
+      <w:start w:val="1"/>
+      <w:numFmt w:val="lowerRoman"/>
+      <w:lvlText w:val="%9."/>
+      <w:lvlJc w:val="right"/>
+      <w:pPr>
+        <w:ind w:left="6480" w:hanging="180"/>
+      </w:pPr>
+    </w:lvl>
+  </w:abstractNum>
+  <w:num w:numId="1">
+    <w:abstractNumId w:val="0"/>
+  </w:num>
+</w:numbering>
 </file>
 
 <file path=word/styles.xml><?xml version="1.0" encoding="utf-8"?>
@@ -2138,6 +2349,17 @@
     <w:semiHidden/>
     <w:unhideWhenUsed/>
   </w:style>
+  <w:style w:type="paragraph" w:styleId="ListParagraph">
+    <w:name w:val="List Paragraph"/>
+    <w:basedOn w:val="Normal"/>
+    <w:uiPriority w:val="34"/>
+    <w:qFormat/>
+    <w:rsid w:val="00C44DED"/>
+    <w:pPr>
+      <w:ind w:left="720"/>
+      <w:contextualSpacing/>
+    </w:pPr>
+  </w:style>
 </w:styles>
 </file>
 

</xml_diff>

<commit_message>
Add more about PPP frame.
</commit_message>
<xml_diff>
--- a/computer network/cn.docx
+++ b/computer network/cn.docx
@@ -1862,8 +1862,147 @@
           <w:rFonts w:hint="eastAsia"/>
         </w:rPr>
       </w:pPr>
+      <w:r>
+        <w:rPr>
+          <w:rFonts w:hint="eastAsia"/>
+        </w:rPr>
+        <w:t>在</w:t>
+      </w:r>
+      <w:r>
+        <w:rPr>
+          <w:rFonts w:hint="eastAsia"/>
+        </w:rPr>
+        <w:t xml:space="preserve"> PPP </w:t>
+      </w:r>
+      <w:r>
+        <w:rPr>
+          <w:rFonts w:hint="eastAsia"/>
+        </w:rPr>
+        <w:t>的帧中：</w:t>
+      </w:r>
+    </w:p>
+    <w:p>
+      <w:pPr>
+        <w:rPr>
+          <w:rFonts w:hint="eastAsia"/>
+        </w:rPr>
+      </w:pPr>
+      <w:r>
+        <w:rPr>
+          <w:rFonts w:hint="eastAsia"/>
+        </w:rPr>
+        <w:t xml:space="preserve">F </w:t>
+      </w:r>
+      <w:r>
+        <w:rPr>
+          <w:rFonts w:hint="eastAsia"/>
+        </w:rPr>
+        <w:t>字段为帧的定界符</w:t>
+      </w:r>
+    </w:p>
+    <w:p>
+      <w:pPr>
+        <w:rPr>
+          <w:rFonts w:hint="eastAsia"/>
+        </w:rPr>
+      </w:pPr>
+      <w:r>
+        <w:rPr>
+          <w:rFonts w:hint="eastAsia"/>
+        </w:rPr>
+        <w:t xml:space="preserve">A </w:t>
+      </w:r>
+      <w:r>
+        <w:rPr>
+          <w:rFonts w:hint="eastAsia"/>
+        </w:rPr>
+        <w:t>和</w:t>
+      </w:r>
+      <w:r>
+        <w:rPr>
+          <w:rFonts w:hint="eastAsia"/>
+        </w:rPr>
+        <w:t xml:space="preserve"> C </w:t>
+      </w:r>
+      <w:r>
+        <w:rPr>
+          <w:rFonts w:hint="eastAsia"/>
+        </w:rPr>
+        <w:t>字段暂时没有意义</w:t>
+      </w:r>
+    </w:p>
+    <w:p>
+      <w:pPr>
+        <w:rPr>
+          <w:rFonts w:hint="eastAsia"/>
+        </w:rPr>
+      </w:pPr>
+      <w:r>
+        <w:rPr>
+          <w:rFonts w:hint="eastAsia"/>
+        </w:rPr>
+        <w:t xml:space="preserve">FCS </w:t>
+      </w:r>
+      <w:r>
+        <w:rPr>
+          <w:rFonts w:hint="eastAsia"/>
+        </w:rPr>
+        <w:t>字段是使用</w:t>
+      </w:r>
+      <w:r>
+        <w:rPr>
+          <w:rFonts w:hint="eastAsia"/>
+        </w:rPr>
+        <w:t xml:space="preserve"> CRC </w:t>
+      </w:r>
+      <w:r>
+        <w:rPr>
+          <w:rFonts w:hint="eastAsia"/>
+        </w:rPr>
+        <w:t>的检验序列</w:t>
+      </w:r>
+    </w:p>
+    <w:p>
+      <w:pPr>
+        <w:rPr>
+          <w:rFonts w:hint="eastAsia"/>
+        </w:rPr>
+      </w:pPr>
+      <w:r>
+        <w:rPr>
+          <w:rFonts w:hint="eastAsia"/>
+        </w:rPr>
+        <w:t>信息部分的长度不超过</w:t>
+      </w:r>
+      <w:r>
+        <w:rPr>
+          <w:rFonts w:hint="eastAsia"/>
+        </w:rPr>
+        <w:t xml:space="preserve"> 1500</w:t>
+      </w:r>
+    </w:p>
+    <w:p>
+      <w:pPr>
+        <w:rPr>
+          <w:rFonts w:hint="eastAsia"/>
+        </w:rPr>
+      </w:pPr>
       <w:bookmarkStart w:id="0" w:name="_GoBack"/>
       <w:bookmarkEnd w:id="0"/>
+    </w:p>
+    <w:p>
+      <w:pPr>
+        <w:rPr>
+          <w:rFonts w:hint="eastAsia"/>
+        </w:rPr>
+      </w:pPr>
+    </w:p>
+    <w:p>
+      <w:pPr>
+        <w:rPr>
+          <w:rFonts w:hint="eastAsia"/>
+        </w:rPr>
+      </w:pPr>
     </w:p>
     <w:p/>
     <w:p>

</xml_diff>

<commit_message>
Add extend at link layer.
</commit_message>
<xml_diff>
--- a/computer network/cn.docx
+++ b/computer network/cn.docx
@@ -2243,8 +2243,117 @@
       </w:pPr>
     </w:p>
     <w:p>
+      <w:pPr>
+        <w:rPr>
+          <w:rFonts w:hint="eastAsia"/>
+        </w:rPr>
+      </w:pPr>
+      <w:r>
+        <w:rPr>
+          <w:rFonts w:hint="eastAsia"/>
+        </w:rPr>
+        <w:t xml:space="preserve">2. </w:t>
+      </w:r>
+      <w:r>
+        <w:rPr>
+          <w:rFonts w:hint="eastAsia"/>
+        </w:rPr>
+        <w:t>在链路层进行扩展</w:t>
+      </w:r>
+    </w:p>
+    <w:p>
+      <w:pPr>
+        <w:rPr>
+          <w:rFonts w:hint="eastAsia"/>
+        </w:rPr>
+      </w:pPr>
+      <w:r>
+        <w:rPr>
+          <w:rFonts w:hint="eastAsia"/>
+        </w:rPr>
+        <w:t>最开始使用的是网桥，它收到一个帧时，根据帧的</w:t>
+      </w:r>
+      <w:r>
+        <w:rPr>
+          <w:rFonts w:hint="eastAsia"/>
+        </w:rPr>
+        <w:t xml:space="preserve"> MAC </w:t>
+      </w:r>
+      <w:r>
+        <w:rPr>
+          <w:rFonts w:hint="eastAsia"/>
+        </w:rPr>
+        <w:t>地址，查找网桥中的地址表，确定帧转发的接口。</w:t>
+      </w:r>
+    </w:p>
+    <w:p>
+      <w:pPr>
+        <w:rPr>
+          <w:rFonts w:hint="eastAsia"/>
+        </w:rPr>
+      </w:pPr>
+      <w:r>
+        <w:rPr>
+          <w:rFonts w:hint="eastAsia"/>
+        </w:rPr>
+        <w:t>网桥不是共享式设备，因此性能比集线器这种共享式设备更高。</w:t>
+      </w:r>
+    </w:p>
+    <w:p>
+      <w:pPr>
+        <w:rPr>
+          <w:rFonts w:hint="eastAsia"/>
+        </w:rPr>
+      </w:pPr>
+      <w:r>
+        <w:rPr>
+          <w:rFonts w:hint="eastAsia"/>
+        </w:rPr>
+        <w:t>交换机的问世很快就淘汰了网桥，它实质上是一个多接口网桥，而网桥是两接口。交换机的每个接口都能直接与一个主机或者另一个交换机相连，并且一般都工作在全双工方式。</w:t>
+      </w:r>
+    </w:p>
+    <w:p>
+      <w:pPr>
+        <w:rPr>
+          <w:rFonts w:hint="eastAsia"/>
+        </w:rPr>
+      </w:pPr>
+      <w:r>
+        <w:rPr>
+          <w:rFonts w:hint="eastAsia"/>
+        </w:rPr>
+        <w:t>交换机具有自学习能力，学习的是交换表的内容。交换表中存储着</w:t>
+      </w:r>
+      <w:r>
+        <w:rPr>
+          <w:rFonts w:hint="eastAsia"/>
+        </w:rPr>
+        <w:t xml:space="preserve"> MAC </w:t>
+      </w:r>
+      <w:r>
+        <w:rPr>
+          <w:rFonts w:hint="eastAsia"/>
+        </w:rPr>
+        <w:t>地址到接口的映射。</w:t>
+      </w:r>
+    </w:p>
+    <w:p>
+      <w:pPr>
+        <w:rPr>
+          <w:rFonts w:hint="eastAsia"/>
+        </w:rPr>
+      </w:pPr>
+    </w:p>
+    <w:p>
       <w:bookmarkStart w:id="0" w:name="_GoBack"/>
       <w:bookmarkEnd w:id="0"/>
+    </w:p>
+    <w:p>
+      <w:pPr>
+        <w:rPr>
+          <w:rFonts w:hint="eastAsia"/>
+        </w:rPr>
+      </w:pPr>
     </w:p>
     <w:p>
       <w:pPr>

</xml_diff>

<commit_message>
Add more about MAC frame.
</commit_message>
<xml_diff>
--- a/computer network/cn.docx
+++ b/computer network/cn.docx
@@ -2529,8 +2529,163 @@
           <w:rFonts w:hint="eastAsia"/>
         </w:rPr>
       </w:pPr>
+    </w:p>
+    <w:p>
+      <w:pPr>
+        <w:rPr>
+          <w:rFonts w:hint="eastAsia"/>
+        </w:rPr>
+      </w:pPr>
+      <w:r>
+        <w:rPr>
+          <w:rFonts w:hint="eastAsia"/>
+        </w:rPr>
+        <w:t>在</w:t>
+      </w:r>
+      <w:r>
+        <w:rPr>
+          <w:rFonts w:hint="eastAsia"/>
+        </w:rPr>
+        <w:t xml:space="preserve"> MAC </w:t>
+      </w:r>
+      <w:r>
+        <w:rPr>
+          <w:rFonts w:hint="eastAsia"/>
+        </w:rPr>
+        <w:t>帧中：</w:t>
+      </w:r>
       <w:bookmarkStart w:id="0" w:name="_GoBack"/>
       <w:bookmarkEnd w:id="0"/>
+    </w:p>
+    <w:p>
+      <w:pPr>
+        <w:rPr>
+          <w:rFonts w:hint="eastAsia"/>
+        </w:rPr>
+      </w:pPr>
+      <w:r>
+        <w:rPr>
+          <w:rFonts w:hint="eastAsia"/>
+        </w:rPr>
+        <w:t>类型</w:t>
+      </w:r>
+      <w:r>
+        <w:rPr>
+          <w:rFonts w:hint="eastAsia"/>
+        </w:rPr>
+        <w:t xml:space="preserve"> </w:t>
+      </w:r>
+      <w:r>
+        <w:rPr>
+          <w:rFonts w:hint="eastAsia"/>
+        </w:rPr>
+        <w:t>：标记上层使用的协议；</w:t>
+      </w:r>
+    </w:p>
+    <w:p>
+      <w:pPr>
+        <w:rPr>
+          <w:rFonts w:hint="eastAsia"/>
+        </w:rPr>
+      </w:pPr>
+      <w:r>
+        <w:rPr>
+          <w:rFonts w:hint="eastAsia"/>
+        </w:rPr>
+        <w:t>数据</w:t>
+      </w:r>
+      <w:r>
+        <w:rPr>
+          <w:rFonts w:hint="eastAsia"/>
+        </w:rPr>
+        <w:t xml:space="preserve"> </w:t>
+      </w:r>
+      <w:r>
+        <w:rPr>
+          <w:rFonts w:hint="eastAsia"/>
+        </w:rPr>
+        <w:t>：长度在</w:t>
+      </w:r>
+      <w:r>
+        <w:rPr>
+          <w:rFonts w:hint="eastAsia"/>
+        </w:rPr>
+        <w:t xml:space="preserve"> 46-1500 </w:t>
+      </w:r>
+      <w:r>
+        <w:rPr>
+          <w:rFonts w:hint="eastAsia"/>
+        </w:rPr>
+        <w:t>之间，如果太小则需要填充；</w:t>
+      </w:r>
+    </w:p>
+    <w:p>
+      <w:pPr>
+        <w:rPr>
+          <w:rFonts w:hint="eastAsia"/>
+        </w:rPr>
+      </w:pPr>
+      <w:r>
+        <w:rPr>
+          <w:rFonts w:hint="eastAsia"/>
+        </w:rPr>
+        <w:t xml:space="preserve">FCS </w:t>
+      </w:r>
+      <w:r>
+        <w:rPr>
+          <w:rFonts w:hint="eastAsia"/>
+        </w:rPr>
+        <w:t>：帧检验序列，使用的是</w:t>
+      </w:r>
+      <w:r>
+        <w:rPr>
+          <w:rFonts w:hint="eastAsia"/>
+        </w:rPr>
+        <w:t xml:space="preserve"> CRC </w:t>
+      </w:r>
+      <w:r>
+        <w:rPr>
+          <w:rFonts w:hint="eastAsia"/>
+        </w:rPr>
+        <w:t>检验方法；</w:t>
+      </w:r>
+    </w:p>
+    <w:p>
+      <w:pPr>
+        <w:rPr>
+          <w:rFonts w:hint="eastAsia"/>
+        </w:rPr>
+      </w:pPr>
+      <w:r>
+        <w:rPr>
+          <w:rFonts w:hint="eastAsia"/>
+        </w:rPr>
+        <w:t>前同步码</w:t>
+      </w:r>
+      <w:r>
+        <w:rPr>
+          <w:rFonts w:hint="eastAsia"/>
+        </w:rPr>
+        <w:t xml:space="preserve"> </w:t>
+      </w:r>
+      <w:r>
+        <w:rPr>
+          <w:rFonts w:hint="eastAsia"/>
+        </w:rPr>
+        <w:t>：只是为了计算</w:t>
+      </w:r>
+      <w:r>
+        <w:rPr>
+          <w:rFonts w:hint="eastAsia"/>
+        </w:rPr>
+        <w:t xml:space="preserve"> FCS </w:t>
+      </w:r>
+      <w:r>
+        <w:rPr>
+          <w:rFonts w:hint="eastAsia"/>
+        </w:rPr>
+        <w:t>临时加入的，计算结束之后会丢弃。</w:t>
+      </w:r>
     </w:p>
     <w:p/>
     <w:p>

</xml_diff>

<commit_message>
Add internet protocol IP.
</commit_message>
<xml_diff>
--- a/computer network/cn.docx
+++ b/computer network/cn.docx
@@ -2554,146 +2554,352 @@
         </w:rPr>
         <w:t>帧中：</w:t>
       </w:r>
+    </w:p>
+    <w:p>
+      <w:pPr>
+        <w:rPr>
+          <w:rFonts w:hint="eastAsia"/>
+        </w:rPr>
+      </w:pPr>
+      <w:r>
+        <w:rPr>
+          <w:rFonts w:hint="eastAsia"/>
+        </w:rPr>
+        <w:t>类型</w:t>
+      </w:r>
+      <w:r>
+        <w:rPr>
+          <w:rFonts w:hint="eastAsia"/>
+        </w:rPr>
+        <w:t xml:space="preserve"> </w:t>
+      </w:r>
+      <w:r>
+        <w:rPr>
+          <w:rFonts w:hint="eastAsia"/>
+        </w:rPr>
+        <w:t>：标记上层使用的协议；</w:t>
+      </w:r>
+    </w:p>
+    <w:p>
+      <w:pPr>
+        <w:rPr>
+          <w:rFonts w:hint="eastAsia"/>
+        </w:rPr>
+      </w:pPr>
+      <w:r>
+        <w:rPr>
+          <w:rFonts w:hint="eastAsia"/>
+        </w:rPr>
+        <w:t>数据</w:t>
+      </w:r>
+      <w:r>
+        <w:rPr>
+          <w:rFonts w:hint="eastAsia"/>
+        </w:rPr>
+        <w:t xml:space="preserve"> </w:t>
+      </w:r>
+      <w:r>
+        <w:rPr>
+          <w:rFonts w:hint="eastAsia"/>
+        </w:rPr>
+        <w:t>：长度在</w:t>
+      </w:r>
+      <w:r>
+        <w:rPr>
+          <w:rFonts w:hint="eastAsia"/>
+        </w:rPr>
+        <w:t xml:space="preserve"> 46-1500 </w:t>
+      </w:r>
+      <w:r>
+        <w:rPr>
+          <w:rFonts w:hint="eastAsia"/>
+        </w:rPr>
+        <w:t>之间，如果太小则需要填充；</w:t>
+      </w:r>
+    </w:p>
+    <w:p>
+      <w:pPr>
+        <w:rPr>
+          <w:rFonts w:hint="eastAsia"/>
+        </w:rPr>
+      </w:pPr>
+      <w:r>
+        <w:rPr>
+          <w:rFonts w:hint="eastAsia"/>
+        </w:rPr>
+        <w:t xml:space="preserve">FCS </w:t>
+      </w:r>
+      <w:r>
+        <w:rPr>
+          <w:rFonts w:hint="eastAsia"/>
+        </w:rPr>
+        <w:t>：帧检验序列，使用的是</w:t>
+      </w:r>
+      <w:r>
+        <w:rPr>
+          <w:rFonts w:hint="eastAsia"/>
+        </w:rPr>
+        <w:t xml:space="preserve"> CRC </w:t>
+      </w:r>
+      <w:r>
+        <w:rPr>
+          <w:rFonts w:hint="eastAsia"/>
+        </w:rPr>
+        <w:t>检验方法；</w:t>
+      </w:r>
+    </w:p>
+    <w:p>
+      <w:pPr>
+        <w:rPr>
+          <w:rFonts w:hint="eastAsia"/>
+        </w:rPr>
+      </w:pPr>
+      <w:r>
+        <w:rPr>
+          <w:rFonts w:hint="eastAsia"/>
+        </w:rPr>
+        <w:t>前同步码</w:t>
+      </w:r>
+      <w:r>
+        <w:rPr>
+          <w:rFonts w:hint="eastAsia"/>
+        </w:rPr>
+        <w:t xml:space="preserve"> </w:t>
+      </w:r>
+      <w:r>
+        <w:rPr>
+          <w:rFonts w:hint="eastAsia"/>
+        </w:rPr>
+        <w:t>：只是为了计算</w:t>
+      </w:r>
+      <w:r>
+        <w:rPr>
+          <w:rFonts w:hint="eastAsia"/>
+        </w:rPr>
+        <w:t xml:space="preserve"> FCS </w:t>
+      </w:r>
+      <w:r>
+        <w:rPr>
+          <w:rFonts w:hint="eastAsia"/>
+        </w:rPr>
+        <w:t>临时加入的，计算结束之后会丢弃。</w:t>
+      </w:r>
+    </w:p>
+    <w:p>
+      <w:pPr>
+        <w:rPr>
+          <w:rFonts w:hint="eastAsia"/>
+        </w:rPr>
+      </w:pPr>
+    </w:p>
+    <w:p>
+      <w:pPr>
+        <w:rPr>
+          <w:rFonts w:hint="eastAsia"/>
+        </w:rPr>
+      </w:pPr>
+      <w:r>
+        <w:rPr>
+          <w:rFonts w:hint="eastAsia"/>
+        </w:rPr>
+        <w:t>网际协议</w:t>
+      </w:r>
+      <w:r>
+        <w:rPr>
+          <w:rFonts w:hint="eastAsia"/>
+        </w:rPr>
+        <w:t xml:space="preserve"> IP </w:t>
+      </w:r>
+      <w:r>
+        <w:rPr>
+          <w:rFonts w:hint="eastAsia"/>
+        </w:rPr>
+        <w:t>概述</w:t>
+      </w:r>
+    </w:p>
+    <w:p>
+      <w:pPr>
+        <w:rPr>
+          <w:rFonts w:hint="eastAsia"/>
+        </w:rPr>
+      </w:pPr>
+      <w:r>
+        <w:rPr>
+          <w:rFonts w:hint="eastAsia"/>
+        </w:rPr>
+        <w:t>因为网络层是整个互联网的核心，因此应当让网络层尽可能简单。网络层向上只提供简单灵活的、无连接的、尽最大努力交互的数据报服务。</w:t>
+      </w:r>
+    </w:p>
+    <w:p/>
+    <w:p>
+      <w:pPr>
+        <w:rPr>
+          <w:rFonts w:hint="eastAsia"/>
+        </w:rPr>
+      </w:pPr>
+      <w:r>
+        <w:rPr>
+          <w:rFonts w:hint="eastAsia"/>
+        </w:rPr>
+        <w:t>使用</w:t>
+      </w:r>
+      <w:r>
+        <w:rPr>
+          <w:rFonts w:hint="eastAsia"/>
+        </w:rPr>
+        <w:t xml:space="preserve"> IP </w:t>
+      </w:r>
+      <w:r>
+        <w:rPr>
+          <w:rFonts w:hint="eastAsia"/>
+        </w:rPr>
+        <w:t>协议，可以把异构的物理网络连接起来，使得在网络层看起来好像是一个统一的网络。</w:t>
+      </w:r>
+    </w:p>
+    <w:p>
+      <w:pPr>
+        <w:rPr>
+          <w:rFonts w:hint="eastAsia"/>
+        </w:rPr>
+      </w:pPr>
+      <w:r>
+        <w:rPr>
+          <w:rFonts w:hint="eastAsia"/>
+        </w:rPr>
+        <w:t>与</w:t>
+      </w:r>
+      <w:r>
+        <w:rPr>
+          <w:rFonts w:hint="eastAsia"/>
+        </w:rPr>
+        <w:t xml:space="preserve"> IP </w:t>
+      </w:r>
+      <w:r>
+        <w:rPr>
+          <w:rFonts w:hint="eastAsia"/>
+        </w:rPr>
+        <w:t>协议配套使用的还有三个协议：</w:t>
+      </w:r>
+    </w:p>
+    <w:p>
+      <w:pPr>
+        <w:rPr>
+          <w:rFonts w:hint="eastAsia"/>
+        </w:rPr>
+      </w:pPr>
+      <w:r>
+        <w:rPr>
+          <w:rFonts w:hint="eastAsia"/>
+        </w:rPr>
+        <w:t>地址解析协议</w:t>
+      </w:r>
+      <w:r>
+        <w:rPr>
+          <w:rFonts w:hint="eastAsia"/>
+        </w:rPr>
+        <w:t xml:space="preserve"> ARP</w:t>
+      </w:r>
+      <w:r>
+        <w:rPr>
+          <w:rFonts w:hint="eastAsia"/>
+        </w:rPr>
+        <w:t>（</w:t>
+      </w:r>
+      <w:r>
+        <w:rPr>
+          <w:rFonts w:hint="eastAsia"/>
+        </w:rPr>
+        <w:t>Address Resolution Protocol</w:t>
+      </w:r>
+      <w:r>
+        <w:rPr>
+          <w:rFonts w:hint="eastAsia"/>
+        </w:rPr>
+        <w:t>）</w:t>
+      </w:r>
+    </w:p>
+    <w:p>
+      <w:pPr>
+        <w:rPr>
+          <w:rFonts w:hint="eastAsia"/>
+        </w:rPr>
+      </w:pPr>
+      <w:r>
+        <w:rPr>
+          <w:rFonts w:hint="eastAsia"/>
+        </w:rPr>
+        <w:t>网际控制报文协议</w:t>
+      </w:r>
+      <w:r>
+        <w:rPr>
+          <w:rFonts w:hint="eastAsia"/>
+        </w:rPr>
+        <w:t xml:space="preserve"> ICMP</w:t>
+      </w:r>
+      <w:r>
+        <w:rPr>
+          <w:rFonts w:hint="eastAsia"/>
+        </w:rPr>
+        <w:t>（</w:t>
+      </w:r>
+      <w:r>
+        <w:rPr>
+          <w:rFonts w:hint="eastAsia"/>
+        </w:rPr>
+        <w:t>Internet Control Message Protocol</w:t>
+      </w:r>
+      <w:r>
+        <w:rPr>
+          <w:rFonts w:hint="eastAsia"/>
+        </w:rPr>
+        <w:t>）</w:t>
+      </w:r>
+    </w:p>
+    <w:p>
+      <w:pPr>
+        <w:rPr>
+          <w:rFonts w:hint="eastAsia"/>
+        </w:rPr>
+      </w:pPr>
+      <w:r>
+        <w:rPr>
+          <w:rFonts w:hint="eastAsia"/>
+        </w:rPr>
+        <w:t>网际组管理协议</w:t>
+      </w:r>
+      <w:r>
+        <w:rPr>
+          <w:rFonts w:hint="eastAsia"/>
+        </w:rPr>
+        <w:t xml:space="preserve"> IGMP</w:t>
+      </w:r>
+      <w:r>
+        <w:rPr>
+          <w:rFonts w:hint="eastAsia"/>
+        </w:rPr>
+        <w:t>（</w:t>
+      </w:r>
+      <w:r>
+        <w:rPr>
+          <w:rFonts w:hint="eastAsia"/>
+        </w:rPr>
+        <w:t>Internet Group Management Protocol</w:t>
+      </w:r>
+      <w:r>
+        <w:rPr>
+          <w:rFonts w:hint="eastAsia"/>
+        </w:rPr>
+        <w:t>）</w:t>
+      </w:r>
+    </w:p>
+    <w:p>
+      <w:pPr>
+        <w:rPr>
+          <w:rFonts w:hint="eastAsia"/>
+        </w:rPr>
+      </w:pPr>
       <w:bookmarkStart w:id="0" w:name="_GoBack"/>
       <w:bookmarkEnd w:id="0"/>
-    </w:p>
-    <w:p>
-      <w:pPr>
-        <w:rPr>
-          <w:rFonts w:hint="eastAsia"/>
-        </w:rPr>
-      </w:pPr>
-      <w:r>
-        <w:rPr>
-          <w:rFonts w:hint="eastAsia"/>
-        </w:rPr>
-        <w:t>类型</w:t>
-      </w:r>
-      <w:r>
-        <w:rPr>
-          <w:rFonts w:hint="eastAsia"/>
-        </w:rPr>
-        <w:t xml:space="preserve"> </w:t>
-      </w:r>
-      <w:r>
-        <w:rPr>
-          <w:rFonts w:hint="eastAsia"/>
-        </w:rPr>
-        <w:t>：标记上层使用的协议；</w:t>
-      </w:r>
-    </w:p>
-    <w:p>
-      <w:pPr>
-        <w:rPr>
-          <w:rFonts w:hint="eastAsia"/>
-        </w:rPr>
-      </w:pPr>
-      <w:r>
-        <w:rPr>
-          <w:rFonts w:hint="eastAsia"/>
-        </w:rPr>
-        <w:t>数据</w:t>
-      </w:r>
-      <w:r>
-        <w:rPr>
-          <w:rFonts w:hint="eastAsia"/>
-        </w:rPr>
-        <w:t xml:space="preserve"> </w:t>
-      </w:r>
-      <w:r>
-        <w:rPr>
-          <w:rFonts w:hint="eastAsia"/>
-        </w:rPr>
-        <w:t>：长度在</w:t>
-      </w:r>
-      <w:r>
-        <w:rPr>
-          <w:rFonts w:hint="eastAsia"/>
-        </w:rPr>
-        <w:t xml:space="preserve"> 46-1500 </w:t>
-      </w:r>
-      <w:r>
-        <w:rPr>
-          <w:rFonts w:hint="eastAsia"/>
-        </w:rPr>
-        <w:t>之间，如果太小则需要填充；</w:t>
-      </w:r>
-    </w:p>
-    <w:p>
-      <w:pPr>
-        <w:rPr>
-          <w:rFonts w:hint="eastAsia"/>
-        </w:rPr>
-      </w:pPr>
-      <w:r>
-        <w:rPr>
-          <w:rFonts w:hint="eastAsia"/>
-        </w:rPr>
-        <w:t xml:space="preserve">FCS </w:t>
-      </w:r>
-      <w:r>
-        <w:rPr>
-          <w:rFonts w:hint="eastAsia"/>
-        </w:rPr>
-        <w:t>：帧检验序列，使用的是</w:t>
-      </w:r>
-      <w:r>
-        <w:rPr>
-          <w:rFonts w:hint="eastAsia"/>
-        </w:rPr>
-        <w:t xml:space="preserve"> CRC </w:t>
-      </w:r>
-      <w:r>
-        <w:rPr>
-          <w:rFonts w:hint="eastAsia"/>
-        </w:rPr>
-        <w:t>检验方法；</w:t>
-      </w:r>
-    </w:p>
-    <w:p>
-      <w:pPr>
-        <w:rPr>
-          <w:rFonts w:hint="eastAsia"/>
-        </w:rPr>
-      </w:pPr>
-      <w:r>
-        <w:rPr>
-          <w:rFonts w:hint="eastAsia"/>
-        </w:rPr>
-        <w:t>前同步码</w:t>
-      </w:r>
-      <w:r>
-        <w:rPr>
-          <w:rFonts w:hint="eastAsia"/>
-        </w:rPr>
-        <w:t xml:space="preserve"> </w:t>
-      </w:r>
-      <w:r>
-        <w:rPr>
-          <w:rFonts w:hint="eastAsia"/>
-        </w:rPr>
-        <w:t>：只是为了计算</w:t>
-      </w:r>
-      <w:r>
-        <w:rPr>
-          <w:rFonts w:hint="eastAsia"/>
-        </w:rPr>
-        <w:t xml:space="preserve"> FCS </w:t>
-      </w:r>
-      <w:r>
-        <w:rPr>
-          <w:rFonts w:hint="eastAsia"/>
-        </w:rPr>
-        <w:t>临时加入的，计算结束之后会丢弃。</w:t>
-      </w:r>
-    </w:p>
-    <w:p/>
-    <w:p>
-      <w:pPr>
-        <w:rPr>
-          <w:rFonts w:hint="eastAsia"/>
-        </w:rPr>
-      </w:pPr>
     </w:p>
     <w:p>
       <w:pPr>

</xml_diff>

<commit_message>
Add IP datagram format.
</commit_message>
<xml_diff>
--- a/computer network/cn.docx
+++ b/computer network/cn.docx
@@ -2898,15 +2898,499 @@
           <w:rFonts w:hint="eastAsia"/>
         </w:rPr>
       </w:pPr>
+    </w:p>
+    <w:p>
+      <w:pPr>
+        <w:rPr>
+          <w:rFonts w:hint="eastAsia"/>
+        </w:rPr>
+      </w:pPr>
+      <w:r>
+        <w:rPr>
+          <w:rFonts w:hint="eastAsia"/>
+        </w:rPr>
+        <w:t xml:space="preserve">IP </w:t>
+      </w:r>
+      <w:r>
+        <w:rPr>
+          <w:rFonts w:hint="eastAsia"/>
+        </w:rPr>
+        <w:t>数据报格式</w:t>
+      </w:r>
+    </w:p>
+    <w:p>
+      <w:pPr>
+        <w:rPr>
+          <w:rFonts w:hint="eastAsia"/>
+        </w:rPr>
+      </w:pPr>
+      <w:r>
+        <w:rPr>
+          <w:rFonts w:hint="eastAsia"/>
+        </w:rPr>
+        <w:t>版本</w:t>
+      </w:r>
+      <w:r>
+        <w:rPr>
+          <w:rFonts w:hint="eastAsia"/>
+        </w:rPr>
+        <w:t xml:space="preserve"> : </w:t>
+      </w:r>
+      <w:r>
+        <w:rPr>
+          <w:rFonts w:hint="eastAsia"/>
+        </w:rPr>
+        <w:t>有</w:t>
+      </w:r>
+      <w:r>
+        <w:rPr>
+          <w:rFonts w:hint="eastAsia"/>
+        </w:rPr>
+        <w:t xml:space="preserve"> 4</w:t>
+      </w:r>
+      <w:r>
+        <w:rPr>
+          <w:rFonts w:hint="eastAsia"/>
+        </w:rPr>
+        <w:t>（</w:t>
+      </w:r>
+      <w:r>
+        <w:rPr>
+          <w:rFonts w:hint="eastAsia"/>
+        </w:rPr>
+        <w:t>IPv4</w:t>
+      </w:r>
+      <w:r>
+        <w:rPr>
+          <w:rFonts w:hint="eastAsia"/>
+        </w:rPr>
+        <w:t>）和</w:t>
+      </w:r>
+      <w:r>
+        <w:rPr>
+          <w:rFonts w:hint="eastAsia"/>
+        </w:rPr>
+        <w:t xml:space="preserve"> 6</w:t>
+      </w:r>
+      <w:r>
+        <w:rPr>
+          <w:rFonts w:hint="eastAsia"/>
+        </w:rPr>
+        <w:t>（</w:t>
+      </w:r>
+      <w:r>
+        <w:rPr>
+          <w:rFonts w:hint="eastAsia"/>
+        </w:rPr>
+        <w:t>IPv6</w:t>
+      </w:r>
+      <w:r>
+        <w:rPr>
+          <w:rFonts w:hint="eastAsia"/>
+        </w:rPr>
+        <w:t>）两个值；</w:t>
+      </w:r>
+    </w:p>
+    <w:p>
+      <w:pPr>
+        <w:rPr>
+          <w:rFonts w:hint="eastAsia"/>
+        </w:rPr>
+      </w:pPr>
+      <w:r>
+        <w:rPr>
+          <w:rFonts w:hint="eastAsia"/>
+        </w:rPr>
+        <w:t>首部长度</w:t>
+      </w:r>
+      <w:r>
+        <w:rPr>
+          <w:rFonts w:hint="eastAsia"/>
+        </w:rPr>
+        <w:t xml:space="preserve"> : </w:t>
+      </w:r>
+      <w:r>
+        <w:rPr>
+          <w:rFonts w:hint="eastAsia"/>
+        </w:rPr>
+        <w:t>占</w:t>
+      </w:r>
+      <w:r>
+        <w:rPr>
+          <w:rFonts w:hint="eastAsia"/>
+        </w:rPr>
+        <w:t xml:space="preserve"> 4 </w:t>
+      </w:r>
+      <w:r>
+        <w:rPr>
+          <w:rFonts w:hint="eastAsia"/>
+        </w:rPr>
+        <w:t>位，因此最大值为</w:t>
+      </w:r>
+      <w:r>
+        <w:rPr>
+          <w:rFonts w:hint="eastAsia"/>
+        </w:rPr>
+        <w:t xml:space="preserve"> 15</w:t>
+      </w:r>
+      <w:r>
+        <w:rPr>
+          <w:rFonts w:hint="eastAsia"/>
+        </w:rPr>
+        <w:t>。值为</w:t>
+      </w:r>
+      <w:r>
+        <w:rPr>
+          <w:rFonts w:hint="eastAsia"/>
+        </w:rPr>
+        <w:t xml:space="preserve"> 1 </w:t>
+      </w:r>
+      <w:r>
+        <w:rPr>
+          <w:rFonts w:hint="eastAsia"/>
+        </w:rPr>
+        <w:t>表示的是</w:t>
+      </w:r>
+      <w:r>
+        <w:rPr>
+          <w:rFonts w:hint="eastAsia"/>
+        </w:rPr>
+        <w:t xml:space="preserve"> 1 </w:t>
+      </w:r>
+      <w:r>
+        <w:rPr>
+          <w:rFonts w:hint="eastAsia"/>
+        </w:rPr>
+        <w:t>个</w:t>
+      </w:r>
+      <w:r>
+        <w:rPr>
+          <w:rFonts w:hint="eastAsia"/>
+        </w:rPr>
+        <w:t xml:space="preserve"> 32 </w:t>
+      </w:r>
+      <w:r>
+        <w:rPr>
+          <w:rFonts w:hint="eastAsia"/>
+        </w:rPr>
+        <w:t>位字的长度，也就是</w:t>
+      </w:r>
+      <w:r>
+        <w:rPr>
+          <w:rFonts w:hint="eastAsia"/>
+        </w:rPr>
+        <w:t xml:space="preserve"> 4 </w:t>
+      </w:r>
+      <w:r>
+        <w:rPr>
+          <w:rFonts w:hint="eastAsia"/>
+        </w:rPr>
+        <w:t>字节。因为首部固定长度为</w:t>
+      </w:r>
+      <w:r>
+        <w:rPr>
+          <w:rFonts w:hint="eastAsia"/>
+        </w:rPr>
+        <w:t xml:space="preserve"> 20 </w:t>
+      </w:r>
+      <w:r>
+        <w:rPr>
+          <w:rFonts w:hint="eastAsia"/>
+        </w:rPr>
+        <w:t>字节，因此该值最小为</w:t>
+      </w:r>
+      <w:r>
+        <w:rPr>
+          <w:rFonts w:hint="eastAsia"/>
+        </w:rPr>
+        <w:t xml:space="preserve"> 5</w:t>
+      </w:r>
+      <w:r>
+        <w:rPr>
+          <w:rFonts w:hint="eastAsia"/>
+        </w:rPr>
+        <w:t>。如果可选字段的长度不是</w:t>
+      </w:r>
+      <w:r>
+        <w:rPr>
+          <w:rFonts w:hint="eastAsia"/>
+        </w:rPr>
+        <w:t xml:space="preserve"> 4 </w:t>
+      </w:r>
+      <w:r>
+        <w:rPr>
+          <w:rFonts w:hint="eastAsia"/>
+        </w:rPr>
+        <w:t>字节的整数倍，就用尾部的填充部分来填充。</w:t>
+      </w:r>
+    </w:p>
+    <w:p>
+      <w:pPr>
+        <w:rPr>
+          <w:rFonts w:hint="eastAsia"/>
+        </w:rPr>
+      </w:pPr>
+      <w:r>
+        <w:rPr>
+          <w:rFonts w:hint="eastAsia"/>
+        </w:rPr>
+        <w:t>区分服务</w:t>
+      </w:r>
+      <w:r>
+        <w:rPr>
+          <w:rFonts w:hint="eastAsia"/>
+        </w:rPr>
+        <w:t xml:space="preserve"> : </w:t>
+      </w:r>
+      <w:r>
+        <w:rPr>
+          <w:rFonts w:hint="eastAsia"/>
+        </w:rPr>
+        <w:t>用来获得更好的服务，一般情况下不使用。</w:t>
+      </w:r>
+    </w:p>
+    <w:p>
+      <w:pPr>
+        <w:rPr>
+          <w:rFonts w:hint="eastAsia"/>
+        </w:rPr>
+      </w:pPr>
+      <w:r>
+        <w:rPr>
+          <w:rFonts w:hint="eastAsia"/>
+        </w:rPr>
+        <w:t>总长度</w:t>
+      </w:r>
+      <w:r>
+        <w:rPr>
+          <w:rFonts w:hint="eastAsia"/>
+        </w:rPr>
+        <w:t xml:space="preserve"> : </w:t>
+      </w:r>
+      <w:r>
+        <w:rPr>
+          <w:rFonts w:hint="eastAsia"/>
+        </w:rPr>
+        <w:t>包括首部长度和数据部分长度。</w:t>
+      </w:r>
+    </w:p>
+    <w:p>
+      <w:pPr>
+        <w:rPr>
+          <w:rFonts w:hint="eastAsia"/>
+        </w:rPr>
+      </w:pPr>
+      <w:r>
+        <w:rPr>
+          <w:rFonts w:hint="eastAsia"/>
+        </w:rPr>
+        <w:t>标识</w:t>
+      </w:r>
+      <w:r>
+        <w:rPr>
+          <w:rFonts w:hint="eastAsia"/>
+        </w:rPr>
+        <w:t xml:space="preserve"> : </w:t>
+      </w:r>
+      <w:r>
+        <w:rPr>
+          <w:rFonts w:hint="eastAsia"/>
+        </w:rPr>
+        <w:t>在数据报长度过长从而发生分片的情况下，相同数据报的不同分片具有相同的标识符。</w:t>
+      </w:r>
+    </w:p>
+    <w:p>
+      <w:pPr>
+        <w:rPr>
+          <w:rFonts w:hint="eastAsia"/>
+        </w:rPr>
+      </w:pPr>
+      <w:r>
+        <w:rPr>
+          <w:rFonts w:hint="eastAsia"/>
+        </w:rPr>
+        <w:t>片偏移</w:t>
+      </w:r>
+      <w:r>
+        <w:rPr>
+          <w:rFonts w:hint="eastAsia"/>
+        </w:rPr>
+        <w:t xml:space="preserve"> : </w:t>
+      </w:r>
+      <w:r>
+        <w:rPr>
+          <w:rFonts w:hint="eastAsia"/>
+        </w:rPr>
+        <w:t>和标识符一起，用于发生分片的情况。片偏移的单位为</w:t>
+      </w:r>
+      <w:r>
+        <w:rPr>
+          <w:rFonts w:hint="eastAsia"/>
+        </w:rPr>
+        <w:t xml:space="preserve"> 8 </w:t>
+      </w:r>
+      <w:r>
+        <w:rPr>
+          <w:rFonts w:hint="eastAsia"/>
+        </w:rPr>
+        <w:t>字节。</w:t>
+      </w:r>
+    </w:p>
+    <w:p>
+      <w:pPr>
+        <w:rPr>
+          <w:rFonts w:hint="eastAsia"/>
+        </w:rPr>
+      </w:pPr>
+      <w:r>
+        <w:rPr>
+          <w:rFonts w:hint="eastAsia"/>
+        </w:rPr>
+        <w:t>生存时间</w:t>
+      </w:r>
+      <w:r>
+        <w:rPr>
+          <w:rFonts w:hint="eastAsia"/>
+        </w:rPr>
+        <w:t xml:space="preserve"> </w:t>
+      </w:r>
+      <w:r>
+        <w:rPr>
+          <w:rFonts w:hint="eastAsia"/>
+        </w:rPr>
+        <w:t>：</w:t>
+      </w:r>
+      <w:r>
+        <w:rPr>
+          <w:rFonts w:hint="eastAsia"/>
+        </w:rPr>
+        <w:t>TTL</w:t>
+      </w:r>
+      <w:r>
+        <w:rPr>
+          <w:rFonts w:hint="eastAsia"/>
+        </w:rPr>
+        <w:t>，它的存在是为了防止无法交付的数据报在互联网中不断兜圈子。以路由器跳数为单位，当</w:t>
+      </w:r>
+      <w:r>
+        <w:rPr>
+          <w:rFonts w:hint="eastAsia"/>
+        </w:rPr>
+        <w:t xml:space="preserve"> TTL </w:t>
+      </w:r>
+      <w:r>
+        <w:rPr>
+          <w:rFonts w:hint="eastAsia"/>
+        </w:rPr>
+        <w:t>为</w:t>
+      </w:r>
+      <w:r>
+        <w:rPr>
+          <w:rFonts w:hint="eastAsia"/>
+        </w:rPr>
+        <w:t xml:space="preserve"> 0 </w:t>
+      </w:r>
+      <w:r>
+        <w:rPr>
+          <w:rFonts w:hint="eastAsia"/>
+        </w:rPr>
+        <w:t>时就丢弃数据报。</w:t>
+      </w:r>
+    </w:p>
+    <w:p>
+      <w:pPr>
+        <w:rPr>
+          <w:rFonts w:hint="eastAsia"/>
+        </w:rPr>
+      </w:pPr>
+      <w:r>
+        <w:rPr>
+          <w:rFonts w:hint="eastAsia"/>
+        </w:rPr>
+        <w:t>协议</w:t>
+      </w:r>
+      <w:r>
+        <w:rPr>
+          <w:rFonts w:hint="eastAsia"/>
+        </w:rPr>
+        <w:t xml:space="preserve"> </w:t>
+      </w:r>
+      <w:r>
+        <w:rPr>
+          <w:rFonts w:hint="eastAsia"/>
+        </w:rPr>
+        <w:t>：指出携带的数据应该上交给哪个协议进行处理，例如</w:t>
+      </w:r>
+      <w:r>
+        <w:rPr>
+          <w:rFonts w:hint="eastAsia"/>
+        </w:rPr>
+        <w:t xml:space="preserve"> ICMP</w:t>
+      </w:r>
+      <w:r>
+        <w:rPr>
+          <w:rFonts w:hint="eastAsia"/>
+        </w:rPr>
+        <w:t>、</w:t>
+      </w:r>
+      <w:r>
+        <w:rPr>
+          <w:rFonts w:hint="eastAsia"/>
+        </w:rPr>
+        <w:t>TCP</w:t>
+      </w:r>
+      <w:r>
+        <w:rPr>
+          <w:rFonts w:hint="eastAsia"/>
+        </w:rPr>
+        <w:t>、</w:t>
+      </w:r>
+      <w:r>
+        <w:rPr>
+          <w:rFonts w:hint="eastAsia"/>
+        </w:rPr>
+        <w:t xml:space="preserve">UDP </w:t>
+      </w:r>
+      <w:r>
+        <w:rPr>
+          <w:rFonts w:hint="eastAsia"/>
+        </w:rPr>
+        <w:t>等。</w:t>
+      </w:r>
+    </w:p>
+    <w:p>
+      <w:pPr>
+        <w:rPr>
+          <w:rFonts w:hint="eastAsia"/>
+        </w:rPr>
+      </w:pPr>
+      <w:r>
+        <w:rPr>
+          <w:rFonts w:hint="eastAsia"/>
+        </w:rPr>
+        <w:t>首部检验和</w:t>
+      </w:r>
+      <w:r>
+        <w:rPr>
+          <w:rFonts w:hint="eastAsia"/>
+        </w:rPr>
+        <w:t xml:space="preserve"> </w:t>
+      </w:r>
+      <w:r>
+        <w:rPr>
+          <w:rFonts w:hint="eastAsia"/>
+        </w:rPr>
+        <w:t>：因为数据报每经过一个路由器，都要重新计算检验和，因此检验和不包含数据部分可以减少计算的工作量。</w:t>
+      </w:r>
+    </w:p>
+    <w:p>
+      <w:pPr>
+        <w:rPr>
+          <w:rFonts w:hint="eastAsia"/>
+        </w:rPr>
+      </w:pPr>
       <w:bookmarkStart w:id="0" w:name="_GoBack"/>
       <w:bookmarkEnd w:id="0"/>
-    </w:p>
-    <w:p>
-      <w:pPr>
-        <w:rPr>
-          <w:rFonts w:hint="eastAsia"/>
-        </w:rPr>
-      </w:pPr>
     </w:p>
     <w:p>
       <w:pPr>

</xml_diff>

<commit_message>
Add the classification of IP address.
</commit_message>
<xml_diff>
--- a/computer network/cn.docx
+++ b/computer network/cn.docx
@@ -3389,22 +3389,180 @@
           <w:rFonts w:hint="eastAsia"/>
         </w:rPr>
       </w:pPr>
+    </w:p>
+    <w:p>
+      <w:pPr>
+        <w:rPr>
+          <w:rFonts w:hint="eastAsia"/>
+        </w:rPr>
+      </w:pPr>
+      <w:r>
+        <w:rPr>
+          <w:rFonts w:hint="eastAsia"/>
+        </w:rPr>
+        <w:t xml:space="preserve">IP </w:t>
+      </w:r>
+      <w:r>
+        <w:rPr>
+          <w:rFonts w:hint="eastAsia"/>
+        </w:rPr>
+        <w:t>地址编址方式</w:t>
+      </w:r>
+    </w:p>
+    <w:p>
+      <w:pPr>
+        <w:rPr>
+          <w:rFonts w:hint="eastAsia"/>
+        </w:rPr>
+      </w:pPr>
+      <w:r>
+        <w:rPr>
+          <w:rFonts w:hint="eastAsia"/>
+        </w:rPr>
+        <w:t xml:space="preserve">IP </w:t>
+      </w:r>
+      <w:r>
+        <w:rPr>
+          <w:rFonts w:hint="eastAsia"/>
+        </w:rPr>
+        <w:t>地址的编址方式经历了三个历史阶段：</w:t>
+      </w:r>
+    </w:p>
+    <w:p>
+      <w:pPr>
+        <w:rPr>
+          <w:rFonts w:hint="eastAsia"/>
+        </w:rPr>
+      </w:pPr>
+      <w:r>
+        <w:rPr>
+          <w:rFonts w:hint="eastAsia"/>
+        </w:rPr>
+        <w:t>分类</w:t>
+      </w:r>
+    </w:p>
+    <w:p>
+      <w:pPr>
+        <w:rPr>
+          <w:rFonts w:hint="eastAsia"/>
+        </w:rPr>
+      </w:pPr>
+      <w:r>
+        <w:rPr>
+          <w:rFonts w:hint="eastAsia"/>
+        </w:rPr>
+        <w:t>子网划分</w:t>
+      </w:r>
+    </w:p>
+    <w:p>
+      <w:pPr>
+        <w:rPr>
+          <w:rFonts w:hint="eastAsia"/>
+        </w:rPr>
+      </w:pPr>
+      <w:r>
+        <w:rPr>
+          <w:rFonts w:hint="eastAsia"/>
+        </w:rPr>
+        <w:t>无分类</w:t>
+      </w:r>
+    </w:p>
+    <w:p>
+      <w:pPr>
+        <w:rPr>
+          <w:rFonts w:hint="eastAsia"/>
+        </w:rPr>
+      </w:pPr>
+    </w:p>
+    <w:p>
+      <w:pPr>
+        <w:rPr>
+          <w:rFonts w:hint="eastAsia"/>
+        </w:rPr>
+      </w:pPr>
+      <w:r>
+        <w:rPr>
+          <w:rFonts w:hint="eastAsia"/>
+        </w:rPr>
+        <w:t xml:space="preserve">1. </w:t>
+      </w:r>
+      <w:r>
+        <w:rPr>
+          <w:rFonts w:hint="eastAsia"/>
+        </w:rPr>
+        <w:t>分类</w:t>
+      </w:r>
+    </w:p>
+    <w:p>
+      <w:pPr>
+        <w:rPr>
+          <w:rFonts w:hint="eastAsia"/>
+        </w:rPr>
+      </w:pPr>
+      <w:r>
+        <w:rPr>
+          <w:rFonts w:hint="eastAsia"/>
+        </w:rPr>
+        <w:t>由两部分组成，网络号和主机号，其中不同分类具有不同的网络号长度，并且是固定的。</w:t>
+      </w:r>
+    </w:p>
+    <w:p>
+      <w:pPr>
+        <w:rPr>
+          <w:rFonts w:hint="eastAsia"/>
+        </w:rPr>
+      </w:pPr>
+      <w:r>
+        <w:rPr>
+          <w:rFonts w:hint="eastAsia"/>
+        </w:rPr>
+        <w:t xml:space="preserve">IP </w:t>
+      </w:r>
+      <w:r>
+        <w:rPr>
+          <w:rFonts w:hint="eastAsia"/>
+        </w:rPr>
+        <w:t>地址</w:t>
+      </w:r>
+      <w:r>
+        <w:rPr>
+          <w:rFonts w:hint="eastAsia"/>
+        </w:rPr>
+        <w:t xml:space="preserve"> ::= {&lt; </w:t>
+      </w:r>
+      <w:r>
+        <w:rPr>
+          <w:rFonts w:hint="eastAsia"/>
+        </w:rPr>
+        <w:t>网络号</w:t>
+      </w:r>
+      <w:r>
+        <w:rPr>
+          <w:rFonts w:hint="eastAsia"/>
+        </w:rPr>
+        <w:t xml:space="preserve"> &gt;, &lt; </w:t>
+      </w:r>
+      <w:r>
+        <w:rPr>
+          <w:rFonts w:hint="eastAsia"/>
+        </w:rPr>
+        <w:t>主机号</w:t>
+      </w:r>
+      <w:r>
+        <w:rPr>
+          <w:rFonts w:hint="eastAsia"/>
+        </w:rPr>
+        <w:t xml:space="preserve"> &gt;}</w:t>
+      </w:r>
+    </w:p>
+    <w:p>
+      <w:pPr>
+        <w:rPr>
+          <w:rFonts w:hint="eastAsia"/>
+        </w:rPr>
+      </w:pPr>
       <w:bookmarkStart w:id="0" w:name="_GoBack"/>
       <w:bookmarkEnd w:id="0"/>
-    </w:p>
-    <w:p>
-      <w:pPr>
-        <w:rPr>
-          <w:rFonts w:hint="eastAsia"/>
-        </w:rPr>
-      </w:pPr>
-    </w:p>
-    <w:p>
-      <w:pPr>
-        <w:rPr>
-          <w:rFonts w:hint="eastAsia"/>
-        </w:rPr>
-      </w:pPr>
     </w:p>
     <w:p/>
     <w:p/>

</xml_diff>

<commit_message>
Add IP address and MAC address.
</commit_message>
<xml_diff>
--- a/computer network/cn.docx
+++ b/computer network/cn.docx
@@ -4051,6 +4051,81 @@
           <w:rFonts w:hint="eastAsia"/>
         </w:rPr>
         <w:t>在路由表中的项目由“网络前缀”和“下一跳地址”组成，在查找时可能会得到不止一个匹配结果，应当采用最长前缀匹配来确定应该匹配哪一个。</w:t>
+      </w:r>
+    </w:p>
+    <w:p>
+      <w:pPr>
+        <w:rPr>
+          <w:rFonts w:hint="eastAsia"/>
+        </w:rPr>
+      </w:pPr>
+    </w:p>
+    <w:p>
+      <w:pPr>
+        <w:rPr>
+          <w:rFonts w:hint="eastAsia"/>
+        </w:rPr>
+      </w:pPr>
+      <w:r>
+        <w:rPr>
+          <w:rFonts w:hint="eastAsia"/>
+        </w:rPr>
+        <w:t xml:space="preserve">IP </w:t>
+      </w:r>
+      <w:r>
+        <w:rPr>
+          <w:rFonts w:hint="eastAsia"/>
+        </w:rPr>
+        <w:t>地址和</w:t>
+      </w:r>
+      <w:r>
+        <w:rPr>
+          <w:rFonts w:hint="eastAsia"/>
+        </w:rPr>
+        <w:t xml:space="preserve"> MAC </w:t>
+      </w:r>
+      <w:r>
+        <w:rPr>
+          <w:rFonts w:hint="eastAsia"/>
+        </w:rPr>
+        <w:t>地址</w:t>
+      </w:r>
+    </w:p>
+    <w:p>
+      <w:pPr>
+        <w:rPr>
+          <w:rFonts w:hint="eastAsia"/>
+        </w:rPr>
+      </w:pPr>
+      <w:r>
+        <w:rPr>
+          <w:rFonts w:hint="eastAsia"/>
+        </w:rPr>
+        <w:t>网络层实现主机之间的通信，而链路层实现具体每段链路之间的通信。因此在通信过程中，</w:t>
+      </w:r>
+      <w:r>
+        <w:rPr>
+          <w:rFonts w:hint="eastAsia"/>
+        </w:rPr>
+        <w:t xml:space="preserve">IP </w:t>
+      </w:r>
+      <w:r>
+        <w:rPr>
+          <w:rFonts w:hint="eastAsia"/>
+        </w:rPr>
+        <w:t>数据报的源地址和目的地址始终不变，而</w:t>
+      </w:r>
+      <w:r>
+        <w:rPr>
+          <w:rFonts w:hint="eastAsia"/>
+        </w:rPr>
+        <w:t xml:space="preserve"> MAC </w:t>
+      </w:r>
+      <w:r>
+        <w:rPr>
+          <w:rFonts w:hint="eastAsia"/>
+        </w:rPr>
+        <w:t>地址随着链路的改变而改变。</w:t>
       </w:r>
     </w:p>
     <w:p>

</xml_diff>

<commit_message>
Add the structure of router.
</commit_message>
<xml_diff>
--- a/computer network/cn.docx
+++ b/computer network/cn.docx
@@ -4385,6 +4385,64 @@
       </w:r>
     </w:p>
     <w:p>
+      <w:pPr>
+        <w:rPr>
+          <w:rFonts w:hint="eastAsia"/>
+        </w:rPr>
+      </w:pPr>
+    </w:p>
+    <w:p>
+      <w:pPr>
+        <w:rPr>
+          <w:rFonts w:hint="eastAsia"/>
+        </w:rPr>
+      </w:pPr>
+      <w:r>
+        <w:rPr>
+          <w:rFonts w:hint="eastAsia"/>
+        </w:rPr>
+        <w:t>路由器的结构</w:t>
+      </w:r>
+    </w:p>
+    <w:p>
+      <w:pPr>
+        <w:rPr>
+          <w:rFonts w:hint="eastAsia"/>
+        </w:rPr>
+      </w:pPr>
+      <w:r>
+        <w:rPr>
+          <w:rFonts w:hint="eastAsia"/>
+        </w:rPr>
+        <w:t>路由器从功能上可以划分为：路由选择和分组转发。</w:t>
+      </w:r>
+    </w:p>
+    <w:p>
+      <w:pPr>
+        <w:rPr>
+          <w:rFonts w:hint="eastAsia"/>
+        </w:rPr>
+      </w:pPr>
+      <w:r>
+        <w:rPr>
+          <w:rFonts w:hint="eastAsia"/>
+        </w:rPr>
+        <w:t>分组转发结构由三个部分组成：交换结构、一组输入端口和一组输出端口。</w:t>
+      </w:r>
+    </w:p>
+    <w:p>
+      <w:pPr>
+        <w:rPr>
+          <w:rFonts w:hint="eastAsia"/>
+        </w:rPr>
+      </w:pPr>
+    </w:p>
+    <w:p>
+      <w:pPr>
+        <w:rPr>
+          <w:rFonts w:hint="eastAsia"/>
+        </w:rPr>
+      </w:pPr>
       <w:bookmarkStart w:id="0" w:name="_GoBack"/>
       <w:bookmarkEnd w:id="0"/>
     </w:p>

</xml_diff>

<commit_message>
Add router forwarding process.
</commit_message>
<xml_diff>
--- a/computer network/cn.docx
+++ b/computer network/cn.docx
@@ -4443,8 +4443,178 @@
           <w:rFonts w:hint="eastAsia"/>
         </w:rPr>
       </w:pPr>
+      <w:r>
+        <w:rPr>
+          <w:rFonts w:hint="eastAsia"/>
+        </w:rPr>
+        <w:t>路由器分组转发流程</w:t>
+      </w:r>
+    </w:p>
+    <w:p>
+      <w:pPr>
+        <w:rPr>
+          <w:rFonts w:hint="eastAsia"/>
+        </w:rPr>
+      </w:pPr>
+      <w:r>
+        <w:rPr>
+          <w:rFonts w:hint="eastAsia"/>
+        </w:rPr>
+        <w:t>从数据报的首部提取目的主机的</w:t>
+      </w:r>
+      <w:r>
+        <w:rPr>
+          <w:rFonts w:hint="eastAsia"/>
+        </w:rPr>
+        <w:t xml:space="preserve"> IP </w:t>
+      </w:r>
+      <w:r>
+        <w:rPr>
+          <w:rFonts w:hint="eastAsia"/>
+        </w:rPr>
+        <w:t>地址</w:t>
+      </w:r>
+      <w:r>
+        <w:rPr>
+          <w:rFonts w:hint="eastAsia"/>
+        </w:rPr>
+        <w:t xml:space="preserve"> D</w:t>
+      </w:r>
+      <w:r>
+        <w:rPr>
+          <w:rFonts w:hint="eastAsia"/>
+        </w:rPr>
+        <w:t>，得到目的网络地址</w:t>
+      </w:r>
+      <w:r>
+        <w:rPr>
+          <w:rFonts w:hint="eastAsia"/>
+        </w:rPr>
+        <w:t xml:space="preserve"> N</w:t>
+      </w:r>
+      <w:r>
+        <w:rPr>
+          <w:rFonts w:hint="eastAsia"/>
+        </w:rPr>
+        <w:t>。</w:t>
+      </w:r>
+    </w:p>
+    <w:p>
+      <w:pPr>
+        <w:rPr>
+          <w:rFonts w:hint="eastAsia"/>
+        </w:rPr>
+      </w:pPr>
+      <w:r>
+        <w:rPr>
+          <w:rFonts w:hint="eastAsia"/>
+        </w:rPr>
+        <w:t>若</w:t>
+      </w:r>
+      <w:r>
+        <w:rPr>
+          <w:rFonts w:hint="eastAsia"/>
+        </w:rPr>
+        <w:t xml:space="preserve"> N </w:t>
+      </w:r>
+      <w:r>
+        <w:rPr>
+          <w:rFonts w:hint="eastAsia"/>
+        </w:rPr>
+        <w:t>就是与此路由器直接相连的某个网络地址，则进行直接交付；</w:t>
+      </w:r>
+    </w:p>
+    <w:p>
+      <w:pPr>
+        <w:rPr>
+          <w:rFonts w:hint="eastAsia"/>
+        </w:rPr>
+      </w:pPr>
+      <w:r>
+        <w:rPr>
+          <w:rFonts w:hint="eastAsia"/>
+        </w:rPr>
+        <w:t>若路由表中有目的地址为</w:t>
+      </w:r>
+      <w:r>
+        <w:rPr>
+          <w:rFonts w:hint="eastAsia"/>
+        </w:rPr>
+        <w:t xml:space="preserve"> D </w:t>
+      </w:r>
+      <w:r>
+        <w:rPr>
+          <w:rFonts w:hint="eastAsia"/>
+        </w:rPr>
+        <w:t>的特定主机路由，则把数据报传送给表中所指明的下一跳路由器；</w:t>
+      </w:r>
+    </w:p>
+    <w:p>
+      <w:pPr>
+        <w:rPr>
+          <w:rFonts w:hint="eastAsia"/>
+        </w:rPr>
+      </w:pPr>
+      <w:r>
+        <w:rPr>
+          <w:rFonts w:hint="eastAsia"/>
+        </w:rPr>
+        <w:t>若路由表中有到达网络</w:t>
+      </w:r>
+      <w:r>
+        <w:rPr>
+          <w:rFonts w:hint="eastAsia"/>
+        </w:rPr>
+        <w:t xml:space="preserve"> N </w:t>
+      </w:r>
+      <w:r>
+        <w:rPr>
+          <w:rFonts w:hint="eastAsia"/>
+        </w:rPr>
+        <w:t>的路由，则把数据报传送给路由表中所指明的下一跳路由器；</w:t>
+      </w:r>
+    </w:p>
+    <w:p>
+      <w:pPr>
+        <w:rPr>
+          <w:rFonts w:hint="eastAsia"/>
+        </w:rPr>
+      </w:pPr>
+      <w:r>
+        <w:rPr>
+          <w:rFonts w:hint="eastAsia"/>
+        </w:rPr>
+        <w:t>若路由表中有一个默认路由，则把数据报传送给路由表中所指明的默认路由器；</w:t>
+      </w:r>
+    </w:p>
+    <w:p>
+      <w:pPr>
+        <w:rPr>
+          <w:rFonts w:hint="eastAsia"/>
+        </w:rPr>
+      </w:pPr>
+      <w:r>
+        <w:rPr>
+          <w:rFonts w:hint="eastAsia"/>
+        </w:rPr>
+        <w:t>报告转发分组出错。</w:t>
+      </w:r>
+    </w:p>
+    <w:p>
+      <w:pPr>
+        <w:rPr>
+          <w:rFonts w:hint="eastAsia"/>
+        </w:rPr>
+      </w:pPr>
       <w:bookmarkStart w:id="0" w:name="_GoBack"/>
       <w:bookmarkEnd w:id="0"/>
+    </w:p>
+    <w:p>
+      <w:pPr>
+        <w:rPr>
+          <w:rFonts w:hint="eastAsia"/>
+        </w:rPr>
+      </w:pPr>
     </w:p>
     <w:p/>
     <w:sectPr>

</xml_diff>

<commit_message>
Add features of TCP and UDP.
</commit_message>
<xml_diff>
--- a/computer network/cn.docx
+++ b/computer network/cn.docx
@@ -6617,6 +6617,130 @@
           <w:rFonts w:hint="eastAsia"/>
         </w:rPr>
         <w:t>网络层只把分组发送到目的主机，但是真正通信的并不是主机而是主机中的进程。运输层提供了进程间的逻辑通信，运输层向高层用户屏蔽了下面网络层的核心细节，使应用程序看见的好像在两个运输层实体之间有一条端到端的逻辑通信信道。</w:t>
+      </w:r>
+    </w:p>
+    <w:p>
+      <w:pPr>
+        <w:rPr>
+          <w:rFonts w:hint="eastAsia"/>
+        </w:rPr>
+      </w:pPr>
+    </w:p>
+    <w:p>
+      <w:pPr>
+        <w:rPr>
+          <w:rFonts w:hint="eastAsia"/>
+        </w:rPr>
+      </w:pPr>
+      <w:r>
+        <w:rPr>
+          <w:rFonts w:hint="eastAsia"/>
+        </w:rPr>
+        <w:t xml:space="preserve">UDP </w:t>
+      </w:r>
+      <w:r>
+        <w:rPr>
+          <w:rFonts w:hint="eastAsia"/>
+        </w:rPr>
+        <w:t>和</w:t>
+      </w:r>
+      <w:r>
+        <w:rPr>
+          <w:rFonts w:hint="eastAsia"/>
+        </w:rPr>
+        <w:t xml:space="preserve"> TCP </w:t>
+      </w:r>
+      <w:r>
+        <w:rPr>
+          <w:rFonts w:hint="eastAsia"/>
+        </w:rPr>
+        <w:t>的特点</w:t>
+      </w:r>
+    </w:p>
+    <w:p>
+      <w:pPr>
+        <w:rPr>
+          <w:rFonts w:hint="eastAsia"/>
+        </w:rPr>
+      </w:pPr>
+      <w:r>
+        <w:rPr>
+          <w:rFonts w:hint="eastAsia"/>
+        </w:rPr>
+        <w:t>用户数据报协议</w:t>
+      </w:r>
+      <w:r>
+        <w:rPr>
+          <w:rFonts w:hint="eastAsia"/>
+        </w:rPr>
+        <w:t xml:space="preserve"> UDP</w:t>
+      </w:r>
+      <w:r>
+        <w:rPr>
+          <w:rFonts w:hint="eastAsia"/>
+        </w:rPr>
+        <w:t>（</w:t>
+      </w:r>
+      <w:r>
+        <w:rPr>
+          <w:rFonts w:hint="eastAsia"/>
+        </w:rPr>
+        <w:t>User Datagram Protocol</w:t>
+      </w:r>
+      <w:r>
+        <w:rPr>
+          <w:rFonts w:hint="eastAsia"/>
+        </w:rPr>
+        <w:t>）是无连接的，尽最大可能交付，没有拥塞控制，面向报文（对于应用程序传下来的报文不合并也不拆分，只是添加</w:t>
+      </w:r>
+      <w:r>
+        <w:rPr>
+          <w:rFonts w:hint="eastAsia"/>
+        </w:rPr>
+        <w:t xml:space="preserve"> UDP </w:t>
+      </w:r>
+      <w:r>
+        <w:rPr>
+          <w:rFonts w:hint="eastAsia"/>
+        </w:rPr>
+        <w:t>首部）。</w:t>
+      </w:r>
+    </w:p>
+    <w:p>
+      <w:pPr>
+        <w:rPr>
+          <w:rFonts w:hint="eastAsia"/>
+        </w:rPr>
+      </w:pPr>
+      <w:r>
+        <w:rPr>
+          <w:rFonts w:hint="eastAsia"/>
+        </w:rPr>
+        <w:t>传输控制协议</w:t>
+      </w:r>
+      <w:r>
+        <w:rPr>
+          <w:rFonts w:hint="eastAsia"/>
+        </w:rPr>
+        <w:t xml:space="preserve"> TCP</w:t>
+      </w:r>
+      <w:r>
+        <w:rPr>
+          <w:rFonts w:hint="eastAsia"/>
+        </w:rPr>
+        <w:t>（</w:t>
+      </w:r>
+      <w:r>
+        <w:rPr>
+          <w:rFonts w:hint="eastAsia"/>
+        </w:rPr>
+        <w:t>Transmission Control Protocol</w:t>
+      </w:r>
+      <w:r>
+        <w:rPr>
+          <w:rFonts w:hint="eastAsia"/>
+        </w:rPr>
+        <w:t>）是面向连接的，提供可靠交付，有流量控制，拥塞控制，提供全双工通信，面向字节流（把应用层传下来的报文看成字节流，把字节流组织成大小不等的数据块）。</w:t>
       </w:r>
     </w:p>
     <w:p>

</xml_diff>

<commit_message>
Add threeway handshake of TCP.
</commit_message>
<xml_diff>
--- a/computer network/cn.docx
+++ b/computer network/cn.docx
@@ -6741,6 +6741,390 @@
           <w:rFonts w:hint="eastAsia"/>
         </w:rPr>
         <w:t>）是面向连接的，提供可靠交付，有流量控制，拥塞控制，提供全双工通信，面向字节流（把应用层传下来的报文看成字节流，把字节流组织成大小不等的数据块）。</w:t>
+      </w:r>
+    </w:p>
+    <w:p>
+      <w:pPr>
+        <w:rPr>
+          <w:rFonts w:hint="eastAsia"/>
+        </w:rPr>
+      </w:pPr>
+    </w:p>
+    <w:p>
+      <w:pPr>
+        <w:rPr>
+          <w:rFonts w:hint="eastAsia"/>
+        </w:rPr>
+      </w:pPr>
+      <w:r>
+        <w:rPr>
+          <w:rFonts w:hint="eastAsia"/>
+        </w:rPr>
+        <w:t xml:space="preserve">TCP </w:t>
+      </w:r>
+      <w:r>
+        <w:rPr>
+          <w:rFonts w:hint="eastAsia"/>
+        </w:rPr>
+        <w:t>的三次握手</w:t>
+      </w:r>
+    </w:p>
+    <w:p>
+      <w:pPr>
+        <w:rPr>
+          <w:rFonts w:hint="eastAsia"/>
+        </w:rPr>
+      </w:pPr>
+      <w:r>
+        <w:rPr>
+          <w:rFonts w:hint="eastAsia"/>
+        </w:rPr>
+        <w:t>假设</w:t>
+      </w:r>
+      <w:r>
+        <w:rPr>
+          <w:rFonts w:hint="eastAsia"/>
+        </w:rPr>
+        <w:t xml:space="preserve"> A </w:t>
+      </w:r>
+      <w:r>
+        <w:rPr>
+          <w:rFonts w:hint="eastAsia"/>
+        </w:rPr>
+        <w:t>为客户端，</w:t>
+      </w:r>
+      <w:r>
+        <w:rPr>
+          <w:rFonts w:hint="eastAsia"/>
+        </w:rPr>
+        <w:t xml:space="preserve">B </w:t>
+      </w:r>
+      <w:r>
+        <w:rPr>
+          <w:rFonts w:hint="eastAsia"/>
+        </w:rPr>
+        <w:t>为服务器端。</w:t>
+      </w:r>
+    </w:p>
+    <w:p>
+      <w:pPr>
+        <w:rPr>
+          <w:rFonts w:hint="eastAsia"/>
+        </w:rPr>
+      </w:pPr>
+      <w:r>
+        <w:rPr>
+          <w:rFonts w:hint="eastAsia"/>
+        </w:rPr>
+        <w:t>首先</w:t>
+      </w:r>
+      <w:r>
+        <w:rPr>
+          <w:rFonts w:hint="eastAsia"/>
+        </w:rPr>
+        <w:t xml:space="preserve"> B </w:t>
+      </w:r>
+      <w:r>
+        <w:rPr>
+          <w:rFonts w:hint="eastAsia"/>
+        </w:rPr>
+        <w:t>处于</w:t>
+      </w:r>
+      <w:r>
+        <w:rPr>
+          <w:rFonts w:hint="eastAsia"/>
+        </w:rPr>
+        <w:t xml:space="preserve"> LISTEN</w:t>
+      </w:r>
+      <w:r>
+        <w:rPr>
+          <w:rFonts w:hint="eastAsia"/>
+        </w:rPr>
+        <w:t>（监听）状态，等待客户的连接请求。</w:t>
+      </w:r>
+    </w:p>
+    <w:p>
+      <w:pPr>
+        <w:rPr>
+          <w:rFonts w:hint="eastAsia"/>
+        </w:rPr>
+      </w:pPr>
+      <w:r>
+        <w:rPr>
+          <w:rFonts w:hint="eastAsia"/>
+        </w:rPr>
+        <w:t xml:space="preserve">A </w:t>
+      </w:r>
+      <w:r>
+        <w:rPr>
+          <w:rFonts w:hint="eastAsia"/>
+        </w:rPr>
+        <w:t>向</w:t>
+      </w:r>
+      <w:r>
+        <w:rPr>
+          <w:rFonts w:hint="eastAsia"/>
+        </w:rPr>
+        <w:t xml:space="preserve"> B </w:t>
+      </w:r>
+      <w:r>
+        <w:rPr>
+          <w:rFonts w:hint="eastAsia"/>
+        </w:rPr>
+        <w:t>发送连接请求报文段，</w:t>
+      </w:r>
+      <w:r>
+        <w:rPr>
+          <w:rFonts w:hint="eastAsia"/>
+        </w:rPr>
+        <w:t>SYN=1</w:t>
+      </w:r>
+      <w:r>
+        <w:rPr>
+          <w:rFonts w:hint="eastAsia"/>
+        </w:rPr>
+        <w:t>，</w:t>
+      </w:r>
+      <w:r>
+        <w:rPr>
+          <w:rFonts w:hint="eastAsia"/>
+        </w:rPr>
+        <w:t>ACK=0</w:t>
+      </w:r>
+      <w:r>
+        <w:rPr>
+          <w:rFonts w:hint="eastAsia"/>
+        </w:rPr>
+        <w:t>，选择一个初始的序号</w:t>
+      </w:r>
+      <w:r>
+        <w:rPr>
+          <w:rFonts w:hint="eastAsia"/>
+        </w:rPr>
+        <w:t xml:space="preserve"> x</w:t>
+      </w:r>
+      <w:r>
+        <w:rPr>
+          <w:rFonts w:hint="eastAsia"/>
+        </w:rPr>
+        <w:t>。</w:t>
+      </w:r>
+    </w:p>
+    <w:p>
+      <w:pPr>
+        <w:rPr>
+          <w:rFonts w:hint="eastAsia"/>
+        </w:rPr>
+      </w:pPr>
+      <w:r>
+        <w:rPr>
+          <w:rFonts w:hint="eastAsia"/>
+        </w:rPr>
+        <w:t xml:space="preserve">B </w:t>
+      </w:r>
+      <w:r>
+        <w:rPr>
+          <w:rFonts w:hint="eastAsia"/>
+        </w:rPr>
+        <w:t>收到连接请求报文段，如果同意建立连接，则向</w:t>
+      </w:r>
+      <w:r>
+        <w:rPr>
+          <w:rFonts w:hint="eastAsia"/>
+        </w:rPr>
+        <w:t xml:space="preserve"> A </w:t>
+      </w:r>
+      <w:r>
+        <w:rPr>
+          <w:rFonts w:hint="eastAsia"/>
+        </w:rPr>
+        <w:t>发送连接确认报文段，</w:t>
+      </w:r>
+      <w:r>
+        <w:rPr>
+          <w:rFonts w:hint="eastAsia"/>
+        </w:rPr>
+        <w:t>SYN=1</w:t>
+      </w:r>
+      <w:r>
+        <w:rPr>
+          <w:rFonts w:hint="eastAsia"/>
+        </w:rPr>
+        <w:t>，</w:t>
+      </w:r>
+      <w:r>
+        <w:rPr>
+          <w:rFonts w:hint="eastAsia"/>
+        </w:rPr>
+        <w:t>ACK=1</w:t>
+      </w:r>
+      <w:r>
+        <w:rPr>
+          <w:rFonts w:hint="eastAsia"/>
+        </w:rPr>
+        <w:t>，确认号为</w:t>
+      </w:r>
+      <w:r>
+        <w:rPr>
+          <w:rFonts w:hint="eastAsia"/>
+        </w:rPr>
+        <w:t xml:space="preserve"> x+1</w:t>
+      </w:r>
+      <w:r>
+        <w:rPr>
+          <w:rFonts w:hint="eastAsia"/>
+        </w:rPr>
+        <w:t>，同时也选择一个初始的序号</w:t>
+      </w:r>
+      <w:r>
+        <w:rPr>
+          <w:rFonts w:hint="eastAsia"/>
+        </w:rPr>
+        <w:t xml:space="preserve"> y</w:t>
+      </w:r>
+      <w:r>
+        <w:rPr>
+          <w:rFonts w:hint="eastAsia"/>
+        </w:rPr>
+        <w:t>。</w:t>
+      </w:r>
+    </w:p>
+    <w:p>
+      <w:pPr>
+        <w:rPr>
+          <w:rFonts w:hint="eastAsia"/>
+        </w:rPr>
+      </w:pPr>
+      <w:r>
+        <w:rPr>
+          <w:rFonts w:hint="eastAsia"/>
+        </w:rPr>
+        <w:t xml:space="preserve">A </w:t>
+      </w:r>
+      <w:r>
+        <w:rPr>
+          <w:rFonts w:hint="eastAsia"/>
+        </w:rPr>
+        <w:t>收到</w:t>
+      </w:r>
+      <w:r>
+        <w:rPr>
+          <w:rFonts w:hint="eastAsia"/>
+        </w:rPr>
+        <w:t xml:space="preserve"> B </w:t>
+      </w:r>
+      <w:r>
+        <w:rPr>
+          <w:rFonts w:hint="eastAsia"/>
+        </w:rPr>
+        <w:t>的连接确认报文段后，还要向</w:t>
+      </w:r>
+      <w:r>
+        <w:rPr>
+          <w:rFonts w:hint="eastAsia"/>
+        </w:rPr>
+        <w:t xml:space="preserve"> B </w:t>
+      </w:r>
+      <w:r>
+        <w:rPr>
+          <w:rFonts w:hint="eastAsia"/>
+        </w:rPr>
+        <w:t>发出确认，确认号为</w:t>
+      </w:r>
+      <w:r>
+        <w:rPr>
+          <w:rFonts w:hint="eastAsia"/>
+        </w:rPr>
+        <w:t xml:space="preserve"> y+1</w:t>
+      </w:r>
+      <w:r>
+        <w:rPr>
+          <w:rFonts w:hint="eastAsia"/>
+        </w:rPr>
+        <w:t>，序号为</w:t>
+      </w:r>
+      <w:r>
+        <w:rPr>
+          <w:rFonts w:hint="eastAsia"/>
+        </w:rPr>
+        <w:t xml:space="preserve"> x+1</w:t>
+      </w:r>
+      <w:r>
+        <w:rPr>
+          <w:rFonts w:hint="eastAsia"/>
+        </w:rPr>
+        <w:t>。</w:t>
+      </w:r>
+    </w:p>
+    <w:p>
+      <w:pPr>
+        <w:rPr>
+          <w:rFonts w:hint="eastAsia"/>
+        </w:rPr>
+      </w:pPr>
+      <w:r>
+        <w:rPr>
+          <w:rFonts w:hint="eastAsia"/>
+        </w:rPr>
+        <w:t xml:space="preserve">B </w:t>
+      </w:r>
+      <w:r>
+        <w:rPr>
+          <w:rFonts w:hint="eastAsia"/>
+        </w:rPr>
+        <w:t>收到</w:t>
+      </w:r>
+      <w:r>
+        <w:rPr>
+          <w:rFonts w:hint="eastAsia"/>
+        </w:rPr>
+        <w:t xml:space="preserve"> A </w:t>
+      </w:r>
+      <w:r>
+        <w:rPr>
+          <w:rFonts w:hint="eastAsia"/>
+        </w:rPr>
+        <w:t>的确认后，连接建立。</w:t>
+      </w:r>
+    </w:p>
+    <w:p/>
+    <w:p>
+      <w:pPr>
+        <w:rPr>
+          <w:rFonts w:hint="eastAsia"/>
+        </w:rPr>
+      </w:pPr>
+      <w:r>
+        <w:rPr>
+          <w:rFonts w:hint="eastAsia"/>
+        </w:rPr>
+        <w:t>三次握手的原因</w:t>
+      </w:r>
+    </w:p>
+    <w:p>
+      <w:pPr>
+        <w:rPr>
+          <w:rFonts w:hint="eastAsia"/>
+        </w:rPr>
+      </w:pPr>
+      <w:r>
+        <w:rPr>
+          <w:rFonts w:hint="eastAsia"/>
+        </w:rPr>
+        <w:t>第三次握手是为了防止失效的连接请求到达服务器，让服务器错误打开连接。</w:t>
+      </w:r>
+    </w:p>
+    <w:p>
+      <w:pPr>
+        <w:rPr>
+          <w:rFonts w:hint="eastAsia"/>
+        </w:rPr>
+      </w:pPr>
+      <w:r>
+        <w:rPr>
+          <w:rFonts w:hint="eastAsia"/>
+        </w:rPr>
+        <w:t>失效的连接请求是指，客户端发送的连接请求在网络中滞留，客户端因为没及时收到服务器端发送的连接确认，因此就重新发送了连接请求。滞留的连接请求并不是丢失，之后还是会到达服务器。如果不进行第三次握手，那么服务器会误认为客户端重新请求连接，然后打开了连接。但是并不是客户端真正打开这个连接，因此客户端不会给服务器发送数据，这个连接就白白浪费了。</w:t>
       </w:r>
     </w:p>
     <w:p>

</xml_diff>

<commit_message>
Add four waves of TCP.
</commit_message>
<xml_diff>
--- a/computer network/cn.docx
+++ b/computer network/cn.docx
@@ -7128,8 +7128,360 @@
       </w:r>
     </w:p>
     <w:p>
+      <w:pPr>
+        <w:rPr>
+          <w:rFonts w:hint="eastAsia"/>
+        </w:rPr>
+      </w:pPr>
+    </w:p>
+    <w:p>
+      <w:pPr>
+        <w:rPr>
+          <w:rFonts w:hint="eastAsia"/>
+        </w:rPr>
+      </w:pPr>
+      <w:r>
+        <w:rPr>
+          <w:rFonts w:hint="eastAsia"/>
+        </w:rPr>
+        <w:t xml:space="preserve">TCP </w:t>
+      </w:r>
+      <w:r>
+        <w:rPr>
+          <w:rFonts w:hint="eastAsia"/>
+        </w:rPr>
+        <w:t>的四次挥手</w:t>
+      </w:r>
+    </w:p>
+    <w:p>
+      <w:pPr>
+        <w:rPr>
+          <w:rFonts w:hint="eastAsia"/>
+        </w:rPr>
+      </w:pPr>
+      <w:r>
+        <w:rPr>
+          <w:rFonts w:hint="eastAsia"/>
+        </w:rPr>
+        <w:t>以下描述不讨论序号和确认号，因为序号和确认号的规则比较简单。并且不讨论</w:t>
+      </w:r>
+      <w:r>
+        <w:rPr>
+          <w:rFonts w:hint="eastAsia"/>
+        </w:rPr>
+        <w:t xml:space="preserve"> ACK</w:t>
+      </w:r>
+      <w:r>
+        <w:rPr>
+          <w:rFonts w:hint="eastAsia"/>
+        </w:rPr>
+        <w:t>，因为</w:t>
+      </w:r>
+      <w:r>
+        <w:rPr>
+          <w:rFonts w:hint="eastAsia"/>
+        </w:rPr>
+        <w:t xml:space="preserve"> ACK </w:t>
+      </w:r>
+      <w:r>
+        <w:rPr>
+          <w:rFonts w:hint="eastAsia"/>
+        </w:rPr>
+        <w:t>在连接建立之后都为</w:t>
+      </w:r>
+      <w:r>
+        <w:rPr>
+          <w:rFonts w:hint="eastAsia"/>
+        </w:rPr>
+        <w:t xml:space="preserve"> 1</w:t>
+      </w:r>
+      <w:r>
+        <w:rPr>
+          <w:rFonts w:hint="eastAsia"/>
+        </w:rPr>
+        <w:t>。</w:t>
+      </w:r>
       <w:bookmarkStart w:id="0" w:name="_GoBack"/>
       <w:bookmarkEnd w:id="0"/>
+    </w:p>
+    <w:p>
+      <w:pPr>
+        <w:rPr>
+          <w:rFonts w:hint="eastAsia"/>
+        </w:rPr>
+      </w:pPr>
+      <w:r>
+        <w:rPr>
+          <w:rFonts w:hint="eastAsia"/>
+        </w:rPr>
+        <w:t xml:space="preserve">A </w:t>
+      </w:r>
+      <w:r>
+        <w:rPr>
+          <w:rFonts w:hint="eastAsia"/>
+        </w:rPr>
+        <w:t>发送连接释放报文段，</w:t>
+      </w:r>
+      <w:r>
+        <w:rPr>
+          <w:rFonts w:hint="eastAsia"/>
+        </w:rPr>
+        <w:t>FIN=1</w:t>
+      </w:r>
+      <w:r>
+        <w:rPr>
+          <w:rFonts w:hint="eastAsia"/>
+        </w:rPr>
+        <w:t>。</w:t>
+      </w:r>
+    </w:p>
+    <w:p>
+      <w:pPr>
+        <w:rPr>
+          <w:rFonts w:hint="eastAsia"/>
+        </w:rPr>
+      </w:pPr>
+      <w:r>
+        <w:rPr>
+          <w:rFonts w:hint="eastAsia"/>
+        </w:rPr>
+        <w:t xml:space="preserve">B </w:t>
+      </w:r>
+      <w:r>
+        <w:rPr>
+          <w:rFonts w:hint="eastAsia"/>
+        </w:rPr>
+        <w:t>收到之后发出确认，此时</w:t>
+      </w:r>
+      <w:r>
+        <w:rPr>
+          <w:rFonts w:hint="eastAsia"/>
+        </w:rPr>
+        <w:t xml:space="preserve"> TCP </w:t>
+      </w:r>
+      <w:r>
+        <w:rPr>
+          <w:rFonts w:hint="eastAsia"/>
+        </w:rPr>
+        <w:t>属于半关闭状态，</w:t>
+      </w:r>
+      <w:r>
+        <w:rPr>
+          <w:rFonts w:hint="eastAsia"/>
+        </w:rPr>
+        <w:t xml:space="preserve">B </w:t>
+      </w:r>
+      <w:r>
+        <w:rPr>
+          <w:rFonts w:hint="eastAsia"/>
+        </w:rPr>
+        <w:t>能向</w:t>
+      </w:r>
+      <w:r>
+        <w:rPr>
+          <w:rFonts w:hint="eastAsia"/>
+        </w:rPr>
+        <w:t xml:space="preserve"> A </w:t>
+      </w:r>
+      <w:r>
+        <w:rPr>
+          <w:rFonts w:hint="eastAsia"/>
+        </w:rPr>
+        <w:t>发送数据但是</w:t>
+      </w:r>
+      <w:r>
+        <w:rPr>
+          <w:rFonts w:hint="eastAsia"/>
+        </w:rPr>
+        <w:t xml:space="preserve"> A </w:t>
+      </w:r>
+      <w:r>
+        <w:rPr>
+          <w:rFonts w:hint="eastAsia"/>
+        </w:rPr>
+        <w:t>不能向</w:t>
+      </w:r>
+      <w:r>
+        <w:rPr>
+          <w:rFonts w:hint="eastAsia"/>
+        </w:rPr>
+        <w:t xml:space="preserve"> B </w:t>
+      </w:r>
+      <w:r>
+        <w:rPr>
+          <w:rFonts w:hint="eastAsia"/>
+        </w:rPr>
+        <w:t>发送数据。</w:t>
+      </w:r>
+    </w:p>
+    <w:p>
+      <w:pPr>
+        <w:rPr>
+          <w:rFonts w:hint="eastAsia"/>
+        </w:rPr>
+      </w:pPr>
+      <w:r>
+        <w:rPr>
+          <w:rFonts w:hint="eastAsia"/>
+        </w:rPr>
+        <w:t>当</w:t>
+      </w:r>
+      <w:r>
+        <w:rPr>
+          <w:rFonts w:hint="eastAsia"/>
+        </w:rPr>
+        <w:t xml:space="preserve"> B </w:t>
+      </w:r>
+      <w:r>
+        <w:rPr>
+          <w:rFonts w:hint="eastAsia"/>
+        </w:rPr>
+        <w:t>要不再需要连接时，发送连接释放请求报文段，</w:t>
+      </w:r>
+      <w:r>
+        <w:rPr>
+          <w:rFonts w:hint="eastAsia"/>
+        </w:rPr>
+        <w:t>FIN=1</w:t>
+      </w:r>
+      <w:r>
+        <w:rPr>
+          <w:rFonts w:hint="eastAsia"/>
+        </w:rPr>
+        <w:t>。</w:t>
+      </w:r>
+    </w:p>
+    <w:p>
+      <w:pPr>
+        <w:rPr>
+          <w:rFonts w:hint="eastAsia"/>
+        </w:rPr>
+      </w:pPr>
+      <w:r>
+        <w:rPr>
+          <w:rFonts w:hint="eastAsia"/>
+        </w:rPr>
+        <w:t xml:space="preserve">A </w:t>
+      </w:r>
+      <w:r>
+        <w:rPr>
+          <w:rFonts w:hint="eastAsia"/>
+        </w:rPr>
+        <w:t>收到后发出确认，进入</w:t>
+      </w:r>
+      <w:r>
+        <w:rPr>
+          <w:rFonts w:hint="eastAsia"/>
+        </w:rPr>
+        <w:t xml:space="preserve"> TIME-WAIT </w:t>
+      </w:r>
+      <w:r>
+        <w:rPr>
+          <w:rFonts w:hint="eastAsia"/>
+        </w:rPr>
+        <w:t>状态，等待</w:t>
+      </w:r>
+      <w:r>
+        <w:rPr>
+          <w:rFonts w:hint="eastAsia"/>
+        </w:rPr>
+        <w:t xml:space="preserve"> 2MSL </w:t>
+      </w:r>
+      <w:r>
+        <w:rPr>
+          <w:rFonts w:hint="eastAsia"/>
+        </w:rPr>
+        <w:t>时间后释放连接。</w:t>
+      </w:r>
+    </w:p>
+    <w:p>
+      <w:pPr>
+        <w:rPr>
+          <w:rFonts w:hint="eastAsia"/>
+        </w:rPr>
+      </w:pPr>
+      <w:r>
+        <w:rPr>
+          <w:rFonts w:hint="eastAsia"/>
+        </w:rPr>
+        <w:t xml:space="preserve">B </w:t>
+      </w:r>
+      <w:r>
+        <w:rPr>
+          <w:rFonts w:hint="eastAsia"/>
+        </w:rPr>
+        <w:t>收到</w:t>
+      </w:r>
+      <w:r>
+        <w:rPr>
+          <w:rFonts w:hint="eastAsia"/>
+        </w:rPr>
+        <w:t xml:space="preserve"> A </w:t>
+      </w:r>
+      <w:r>
+        <w:rPr>
+          <w:rFonts w:hint="eastAsia"/>
+        </w:rPr>
+        <w:t>的确认后释放连接。</w:t>
+      </w:r>
+    </w:p>
+    <w:p/>
+    <w:p>
+      <w:pPr>
+        <w:rPr>
+          <w:rFonts w:hint="eastAsia"/>
+        </w:rPr>
+      </w:pPr>
+      <w:r>
+        <w:rPr>
+          <w:rFonts w:hint="eastAsia"/>
+        </w:rPr>
+        <w:t>四次挥手的原因</w:t>
+      </w:r>
+    </w:p>
+    <w:p>
+      <w:r>
+        <w:rPr>
+          <w:rFonts w:hint="eastAsia"/>
+        </w:rPr>
+        <w:t>客户端发送了</w:t>
+      </w:r>
+      <w:r>
+        <w:rPr>
+          <w:rFonts w:hint="eastAsia"/>
+        </w:rPr>
+        <w:t xml:space="preserve"> FIN </w:t>
+      </w:r>
+      <w:r>
+        <w:rPr>
+          <w:rFonts w:hint="eastAsia"/>
+        </w:rPr>
+        <w:t>连接释放报文之后，服务器收到了这个报文，就进入了</w:t>
+      </w:r>
+      <w:r>
+        <w:rPr>
+          <w:rFonts w:hint="eastAsia"/>
+        </w:rPr>
+        <w:t xml:space="preserve"> CLOSE-WAIT </w:t>
+      </w:r>
+      <w:r>
+        <w:rPr>
+          <w:rFonts w:hint="eastAsia"/>
+        </w:rPr>
+        <w:t>状态。这个状态是为了让服务器端发送还未传送完毕的数据，传送完毕之后，服务器会发送</w:t>
+      </w:r>
+      <w:r>
+        <w:rPr>
+          <w:rFonts w:hint="eastAsia"/>
+        </w:rPr>
+        <w:t xml:space="preserve"> FIN </w:t>
+      </w:r>
+      <w:r>
+        <w:rPr>
+          <w:rFonts w:hint="eastAsia"/>
+        </w:rPr>
+        <w:t>连接释放报文。</w:t>
+      </w:r>
     </w:p>
     <w:sectPr>
       <w:pgSz w:w="12240" w:h="15840"/>

</xml_diff>

<commit_message>
Add sliding window of TCP.
</commit_message>
<xml_diff>
--- a/computer network/cn.docx
+++ b/computer network/cn.docx
@@ -7201,6 +7201,436 @@
         </w:rPr>
         <w:t>。</w:t>
       </w:r>
+    </w:p>
+    <w:p>
+      <w:pPr>
+        <w:rPr>
+          <w:rFonts w:hint="eastAsia"/>
+        </w:rPr>
+      </w:pPr>
+      <w:r>
+        <w:rPr>
+          <w:rFonts w:hint="eastAsia"/>
+        </w:rPr>
+        <w:t xml:space="preserve">A </w:t>
+      </w:r>
+      <w:r>
+        <w:rPr>
+          <w:rFonts w:hint="eastAsia"/>
+        </w:rPr>
+        <w:t>发送连接释放报文段，</w:t>
+      </w:r>
+      <w:r>
+        <w:rPr>
+          <w:rFonts w:hint="eastAsia"/>
+        </w:rPr>
+        <w:t>FIN=1</w:t>
+      </w:r>
+      <w:r>
+        <w:rPr>
+          <w:rFonts w:hint="eastAsia"/>
+        </w:rPr>
+        <w:t>。</w:t>
+      </w:r>
+    </w:p>
+    <w:p>
+      <w:pPr>
+        <w:rPr>
+          <w:rFonts w:hint="eastAsia"/>
+        </w:rPr>
+      </w:pPr>
+      <w:r>
+        <w:rPr>
+          <w:rFonts w:hint="eastAsia"/>
+        </w:rPr>
+        <w:t xml:space="preserve">B </w:t>
+      </w:r>
+      <w:r>
+        <w:rPr>
+          <w:rFonts w:hint="eastAsia"/>
+        </w:rPr>
+        <w:t>收到之后发出确认，此时</w:t>
+      </w:r>
+      <w:r>
+        <w:rPr>
+          <w:rFonts w:hint="eastAsia"/>
+        </w:rPr>
+        <w:t xml:space="preserve"> TCP </w:t>
+      </w:r>
+      <w:r>
+        <w:rPr>
+          <w:rFonts w:hint="eastAsia"/>
+        </w:rPr>
+        <w:t>属于半关闭状态，</w:t>
+      </w:r>
+      <w:r>
+        <w:rPr>
+          <w:rFonts w:hint="eastAsia"/>
+        </w:rPr>
+        <w:t xml:space="preserve">B </w:t>
+      </w:r>
+      <w:r>
+        <w:rPr>
+          <w:rFonts w:hint="eastAsia"/>
+        </w:rPr>
+        <w:t>能向</w:t>
+      </w:r>
+      <w:r>
+        <w:rPr>
+          <w:rFonts w:hint="eastAsia"/>
+        </w:rPr>
+        <w:t xml:space="preserve"> A </w:t>
+      </w:r>
+      <w:r>
+        <w:rPr>
+          <w:rFonts w:hint="eastAsia"/>
+        </w:rPr>
+        <w:t>发送数据但是</w:t>
+      </w:r>
+      <w:r>
+        <w:rPr>
+          <w:rFonts w:hint="eastAsia"/>
+        </w:rPr>
+        <w:t xml:space="preserve"> A </w:t>
+      </w:r>
+      <w:r>
+        <w:rPr>
+          <w:rFonts w:hint="eastAsia"/>
+        </w:rPr>
+        <w:t>不能向</w:t>
+      </w:r>
+      <w:r>
+        <w:rPr>
+          <w:rFonts w:hint="eastAsia"/>
+        </w:rPr>
+        <w:t xml:space="preserve"> B </w:t>
+      </w:r>
+      <w:r>
+        <w:rPr>
+          <w:rFonts w:hint="eastAsia"/>
+        </w:rPr>
+        <w:t>发送数据。</w:t>
+      </w:r>
+    </w:p>
+    <w:p>
+      <w:pPr>
+        <w:rPr>
+          <w:rFonts w:hint="eastAsia"/>
+        </w:rPr>
+      </w:pPr>
+      <w:r>
+        <w:rPr>
+          <w:rFonts w:hint="eastAsia"/>
+        </w:rPr>
+        <w:t>当</w:t>
+      </w:r>
+      <w:r>
+        <w:rPr>
+          <w:rFonts w:hint="eastAsia"/>
+        </w:rPr>
+        <w:t xml:space="preserve"> B </w:t>
+      </w:r>
+      <w:r>
+        <w:rPr>
+          <w:rFonts w:hint="eastAsia"/>
+        </w:rPr>
+        <w:t>要不再需要连接时，发送连接释放请求报文段，</w:t>
+      </w:r>
+      <w:r>
+        <w:rPr>
+          <w:rFonts w:hint="eastAsia"/>
+        </w:rPr>
+        <w:t>FIN=1</w:t>
+      </w:r>
+      <w:r>
+        <w:rPr>
+          <w:rFonts w:hint="eastAsia"/>
+        </w:rPr>
+        <w:t>。</w:t>
+      </w:r>
+    </w:p>
+    <w:p>
+      <w:pPr>
+        <w:rPr>
+          <w:rFonts w:hint="eastAsia"/>
+        </w:rPr>
+      </w:pPr>
+      <w:r>
+        <w:rPr>
+          <w:rFonts w:hint="eastAsia"/>
+        </w:rPr>
+        <w:t xml:space="preserve">A </w:t>
+      </w:r>
+      <w:r>
+        <w:rPr>
+          <w:rFonts w:hint="eastAsia"/>
+        </w:rPr>
+        <w:t>收到后发出确认，进入</w:t>
+      </w:r>
+      <w:r>
+        <w:rPr>
+          <w:rFonts w:hint="eastAsia"/>
+        </w:rPr>
+        <w:t xml:space="preserve"> TIME-WAIT </w:t>
+      </w:r>
+      <w:r>
+        <w:rPr>
+          <w:rFonts w:hint="eastAsia"/>
+        </w:rPr>
+        <w:t>状态，等待</w:t>
+      </w:r>
+      <w:r>
+        <w:rPr>
+          <w:rFonts w:hint="eastAsia"/>
+        </w:rPr>
+        <w:t xml:space="preserve"> 2MSL </w:t>
+      </w:r>
+      <w:r>
+        <w:rPr>
+          <w:rFonts w:hint="eastAsia"/>
+        </w:rPr>
+        <w:t>时间后释放连接。</w:t>
+      </w:r>
+    </w:p>
+    <w:p>
+      <w:pPr>
+        <w:rPr>
+          <w:rFonts w:hint="eastAsia"/>
+        </w:rPr>
+      </w:pPr>
+      <w:r>
+        <w:rPr>
+          <w:rFonts w:hint="eastAsia"/>
+        </w:rPr>
+        <w:t xml:space="preserve">B </w:t>
+      </w:r>
+      <w:r>
+        <w:rPr>
+          <w:rFonts w:hint="eastAsia"/>
+        </w:rPr>
+        <w:t>收到</w:t>
+      </w:r>
+      <w:r>
+        <w:rPr>
+          <w:rFonts w:hint="eastAsia"/>
+        </w:rPr>
+        <w:t xml:space="preserve"> A </w:t>
+      </w:r>
+      <w:r>
+        <w:rPr>
+          <w:rFonts w:hint="eastAsia"/>
+        </w:rPr>
+        <w:t>的确认后释放连接。</w:t>
+      </w:r>
+    </w:p>
+    <w:p/>
+    <w:p>
+      <w:pPr>
+        <w:rPr>
+          <w:rFonts w:hint="eastAsia"/>
+        </w:rPr>
+      </w:pPr>
+      <w:r>
+        <w:rPr>
+          <w:rFonts w:hint="eastAsia"/>
+        </w:rPr>
+        <w:t>四次挥手的原因</w:t>
+      </w:r>
+    </w:p>
+    <w:p>
+      <w:pPr>
+        <w:rPr>
+          <w:rFonts w:hint="eastAsia"/>
+        </w:rPr>
+      </w:pPr>
+      <w:r>
+        <w:rPr>
+          <w:rFonts w:hint="eastAsia"/>
+        </w:rPr>
+        <w:t>客户端发送了</w:t>
+      </w:r>
+      <w:r>
+        <w:rPr>
+          <w:rFonts w:hint="eastAsia"/>
+        </w:rPr>
+        <w:t xml:space="preserve"> FIN </w:t>
+      </w:r>
+      <w:r>
+        <w:rPr>
+          <w:rFonts w:hint="eastAsia"/>
+        </w:rPr>
+        <w:t>连接释放报文之后，服务器收到了这个报文，就进入了</w:t>
+      </w:r>
+      <w:r>
+        <w:rPr>
+          <w:rFonts w:hint="eastAsia"/>
+        </w:rPr>
+        <w:t xml:space="preserve"> CLOSE-WAIT </w:t>
+      </w:r>
+      <w:r>
+        <w:rPr>
+          <w:rFonts w:hint="eastAsia"/>
+        </w:rPr>
+        <w:t>状态。这个状态是为了让服务器端发送还未传送完毕的数据，传送完毕之后，服务器会发送</w:t>
+      </w:r>
+      <w:r>
+        <w:rPr>
+          <w:rFonts w:hint="eastAsia"/>
+        </w:rPr>
+        <w:t xml:space="preserve"> FIN </w:t>
+      </w:r>
+      <w:r>
+        <w:rPr>
+          <w:rFonts w:hint="eastAsia"/>
+        </w:rPr>
+        <w:t>连接释放报文。</w:t>
+      </w:r>
+    </w:p>
+    <w:p>
+      <w:pPr>
+        <w:rPr>
+          <w:rFonts w:hint="eastAsia"/>
+        </w:rPr>
+      </w:pPr>
+    </w:p>
+    <w:p>
+      <w:pPr>
+        <w:rPr>
+          <w:rFonts w:hint="eastAsia"/>
+        </w:rPr>
+      </w:pPr>
+      <w:r>
+        <w:rPr>
+          <w:rFonts w:hint="eastAsia"/>
+        </w:rPr>
+        <w:t xml:space="preserve">TCP </w:t>
+      </w:r>
+      <w:r>
+        <w:rPr>
+          <w:rFonts w:hint="eastAsia"/>
+        </w:rPr>
+        <w:t>滑动窗口</w:t>
+      </w:r>
+    </w:p>
+    <w:p>
+      <w:pPr>
+        <w:rPr>
+          <w:rFonts w:hint="eastAsia"/>
+        </w:rPr>
+      </w:pPr>
+      <w:r>
+        <w:rPr>
+          <w:rFonts w:hint="eastAsia"/>
+        </w:rPr>
+        <w:t>窗口是缓存的一部分，用来暂时存放字节流。发送方和接收方各有一个窗口，接收方通过</w:t>
+      </w:r>
+      <w:r>
+        <w:rPr>
+          <w:rFonts w:hint="eastAsia"/>
+        </w:rPr>
+        <w:t xml:space="preserve"> TCP </w:t>
+      </w:r>
+      <w:r>
+        <w:rPr>
+          <w:rFonts w:hint="eastAsia"/>
+        </w:rPr>
+        <w:t>报文段中的窗口字段告诉发送方自己的窗口大小，发送方根据这个值和其它信息设置自己的窗口大小。</w:t>
+      </w:r>
+    </w:p>
+    <w:p>
+      <w:pPr>
+        <w:rPr>
+          <w:rFonts w:hint="eastAsia"/>
+        </w:rPr>
+      </w:pPr>
+      <w:r>
+        <w:rPr>
+          <w:rFonts w:hint="eastAsia"/>
+        </w:rPr>
+        <w:t>发送窗口内的字节都允许被发送，接收窗口内的字节都允许被接收。如果发送窗口左部的字节已经发送并且收到了确认，那么就将发送窗口向右滑动一定距离，直到左部第一个字节不是已发送并且已确认的状态；接收窗口的滑动类似，接收窗口左部字节已经发送确认并交付主机，就向右滑动接收窗口。</w:t>
+      </w:r>
+    </w:p>
+    <w:p>
+      <w:pPr>
+        <w:rPr>
+          <w:rFonts w:hint="eastAsia"/>
+        </w:rPr>
+      </w:pPr>
+      <w:r>
+        <w:rPr>
+          <w:rFonts w:hint="eastAsia"/>
+        </w:rPr>
+        <w:t>接收窗口只会对窗口内最后一个按序到达的字节进行确认，例如接收窗口已经收到的字节为</w:t>
+      </w:r>
+      <w:r>
+        <w:rPr>
+          <w:rFonts w:hint="eastAsia"/>
+        </w:rPr>
+        <w:t xml:space="preserve"> {31, 32, 34, 35}</w:t>
+      </w:r>
+      <w:r>
+        <w:rPr>
+          <w:rFonts w:hint="eastAsia"/>
+        </w:rPr>
+        <w:t>，其中</w:t>
+      </w:r>
+      <w:r>
+        <w:rPr>
+          <w:rFonts w:hint="eastAsia"/>
+        </w:rPr>
+        <w:t xml:space="preserve"> {31, 32} </w:t>
+      </w:r>
+      <w:r>
+        <w:rPr>
+          <w:rFonts w:hint="eastAsia"/>
+        </w:rPr>
+        <w:t>按序到达，而</w:t>
+      </w:r>
+      <w:r>
+        <w:rPr>
+          <w:rFonts w:hint="eastAsia"/>
+        </w:rPr>
+        <w:t xml:space="preserve"> {34, 35} </w:t>
+      </w:r>
+      <w:r>
+        <w:rPr>
+          <w:rFonts w:hint="eastAsia"/>
+        </w:rPr>
+        <w:t>就不是，因此只对字节</w:t>
+      </w:r>
+      <w:r>
+        <w:rPr>
+          <w:rFonts w:hint="eastAsia"/>
+        </w:rPr>
+        <w:t xml:space="preserve"> 32 </w:t>
+      </w:r>
+      <w:r>
+        <w:rPr>
+          <w:rFonts w:hint="eastAsia"/>
+        </w:rPr>
+        <w:t>进行确认。发送方得到一个字节的确认之后，就知道这个字节之前的所有字节都已经被接收。</w:t>
+      </w:r>
+    </w:p>
+    <w:p>
+      <w:pPr>
+        <w:rPr>
+          <w:rFonts w:hint="eastAsia"/>
+        </w:rPr>
+      </w:pPr>
+    </w:p>
+    <w:p>
+      <w:pPr>
+        <w:rPr>
+          <w:rFonts w:hint="eastAsia"/>
+        </w:rPr>
+      </w:pPr>
+    </w:p>
+    <w:p>
+      <w:pPr>
+        <w:rPr>
+          <w:rFonts w:hint="eastAsia"/>
+        </w:rPr>
+      </w:pPr>
       <w:bookmarkStart w:id="0" w:name="_GoBack"/>
       <w:bookmarkEnd w:id="0"/>
     </w:p>
@@ -7210,279 +7640,8 @@
           <w:rFonts w:hint="eastAsia"/>
         </w:rPr>
       </w:pPr>
-      <w:r>
-        <w:rPr>
-          <w:rFonts w:hint="eastAsia"/>
-        </w:rPr>
-        <w:t xml:space="preserve">A </w:t>
-      </w:r>
-      <w:r>
-        <w:rPr>
-          <w:rFonts w:hint="eastAsia"/>
-        </w:rPr>
-        <w:t>发送连接释放报文段，</w:t>
-      </w:r>
-      <w:r>
-        <w:rPr>
-          <w:rFonts w:hint="eastAsia"/>
-        </w:rPr>
-        <w:t>FIN=1</w:t>
-      </w:r>
-      <w:r>
-        <w:rPr>
-          <w:rFonts w:hint="eastAsia"/>
-        </w:rPr>
-        <w:t>。</w:t>
-      </w:r>
-    </w:p>
-    <w:p>
-      <w:pPr>
-        <w:rPr>
-          <w:rFonts w:hint="eastAsia"/>
-        </w:rPr>
-      </w:pPr>
-      <w:r>
-        <w:rPr>
-          <w:rFonts w:hint="eastAsia"/>
-        </w:rPr>
-        <w:t xml:space="preserve">B </w:t>
-      </w:r>
-      <w:r>
-        <w:rPr>
-          <w:rFonts w:hint="eastAsia"/>
-        </w:rPr>
-        <w:t>收到之后发出确认，此时</w:t>
-      </w:r>
-      <w:r>
-        <w:rPr>
-          <w:rFonts w:hint="eastAsia"/>
-        </w:rPr>
-        <w:t xml:space="preserve"> TCP </w:t>
-      </w:r>
-      <w:r>
-        <w:rPr>
-          <w:rFonts w:hint="eastAsia"/>
-        </w:rPr>
-        <w:t>属于半关闭状态，</w:t>
-      </w:r>
-      <w:r>
-        <w:rPr>
-          <w:rFonts w:hint="eastAsia"/>
-        </w:rPr>
-        <w:t xml:space="preserve">B </w:t>
-      </w:r>
-      <w:r>
-        <w:rPr>
-          <w:rFonts w:hint="eastAsia"/>
-        </w:rPr>
-        <w:t>能向</w:t>
-      </w:r>
-      <w:r>
-        <w:rPr>
-          <w:rFonts w:hint="eastAsia"/>
-        </w:rPr>
-        <w:t xml:space="preserve"> A </w:t>
-      </w:r>
-      <w:r>
-        <w:rPr>
-          <w:rFonts w:hint="eastAsia"/>
-        </w:rPr>
-        <w:t>发送数据但是</w:t>
-      </w:r>
-      <w:r>
-        <w:rPr>
-          <w:rFonts w:hint="eastAsia"/>
-        </w:rPr>
-        <w:t xml:space="preserve"> A </w:t>
-      </w:r>
-      <w:r>
-        <w:rPr>
-          <w:rFonts w:hint="eastAsia"/>
-        </w:rPr>
-        <w:t>不能向</w:t>
-      </w:r>
-      <w:r>
-        <w:rPr>
-          <w:rFonts w:hint="eastAsia"/>
-        </w:rPr>
-        <w:t xml:space="preserve"> B </w:t>
-      </w:r>
-      <w:r>
-        <w:rPr>
-          <w:rFonts w:hint="eastAsia"/>
-        </w:rPr>
-        <w:t>发送数据。</w:t>
-      </w:r>
-    </w:p>
-    <w:p>
-      <w:pPr>
-        <w:rPr>
-          <w:rFonts w:hint="eastAsia"/>
-        </w:rPr>
-      </w:pPr>
-      <w:r>
-        <w:rPr>
-          <w:rFonts w:hint="eastAsia"/>
-        </w:rPr>
-        <w:t>当</w:t>
-      </w:r>
-      <w:r>
-        <w:rPr>
-          <w:rFonts w:hint="eastAsia"/>
-        </w:rPr>
-        <w:t xml:space="preserve"> B </w:t>
-      </w:r>
-      <w:r>
-        <w:rPr>
-          <w:rFonts w:hint="eastAsia"/>
-        </w:rPr>
-        <w:t>要不再需要连接时，发送连接释放请求报文段，</w:t>
-      </w:r>
-      <w:r>
-        <w:rPr>
-          <w:rFonts w:hint="eastAsia"/>
-        </w:rPr>
-        <w:t>FIN=1</w:t>
-      </w:r>
-      <w:r>
-        <w:rPr>
-          <w:rFonts w:hint="eastAsia"/>
-        </w:rPr>
-        <w:t>。</w:t>
-      </w:r>
-    </w:p>
-    <w:p>
-      <w:pPr>
-        <w:rPr>
-          <w:rFonts w:hint="eastAsia"/>
-        </w:rPr>
-      </w:pPr>
-      <w:r>
-        <w:rPr>
-          <w:rFonts w:hint="eastAsia"/>
-        </w:rPr>
-        <w:t xml:space="preserve">A </w:t>
-      </w:r>
-      <w:r>
-        <w:rPr>
-          <w:rFonts w:hint="eastAsia"/>
-        </w:rPr>
-        <w:t>收到后发出确认，进入</w:t>
-      </w:r>
-      <w:r>
-        <w:rPr>
-          <w:rFonts w:hint="eastAsia"/>
-        </w:rPr>
-        <w:t xml:space="preserve"> TIME-WAIT </w:t>
-      </w:r>
-      <w:r>
-        <w:rPr>
-          <w:rFonts w:hint="eastAsia"/>
-        </w:rPr>
-        <w:t>状态，等待</w:t>
-      </w:r>
-      <w:r>
-        <w:rPr>
-          <w:rFonts w:hint="eastAsia"/>
-        </w:rPr>
-        <w:t xml:space="preserve"> 2MSL </w:t>
-      </w:r>
-      <w:r>
-        <w:rPr>
-          <w:rFonts w:hint="eastAsia"/>
-        </w:rPr>
-        <w:t>时间后释放连接。</w:t>
-      </w:r>
-    </w:p>
-    <w:p>
-      <w:pPr>
-        <w:rPr>
-          <w:rFonts w:hint="eastAsia"/>
-        </w:rPr>
-      </w:pPr>
-      <w:r>
-        <w:rPr>
-          <w:rFonts w:hint="eastAsia"/>
-        </w:rPr>
-        <w:t xml:space="preserve">B </w:t>
-      </w:r>
-      <w:r>
-        <w:rPr>
-          <w:rFonts w:hint="eastAsia"/>
-        </w:rPr>
-        <w:t>收到</w:t>
-      </w:r>
-      <w:r>
-        <w:rPr>
-          <w:rFonts w:hint="eastAsia"/>
-        </w:rPr>
-        <w:t xml:space="preserve"> A </w:t>
-      </w:r>
-      <w:r>
-        <w:rPr>
-          <w:rFonts w:hint="eastAsia"/>
-        </w:rPr>
-        <w:t>的确认后释放连接。</w:t>
-      </w:r>
     </w:p>
     <w:p/>
-    <w:p>
-      <w:pPr>
-        <w:rPr>
-          <w:rFonts w:hint="eastAsia"/>
-        </w:rPr>
-      </w:pPr>
-      <w:r>
-        <w:rPr>
-          <w:rFonts w:hint="eastAsia"/>
-        </w:rPr>
-        <w:t>四次挥手的原因</w:t>
-      </w:r>
-    </w:p>
-    <w:p>
-      <w:r>
-        <w:rPr>
-          <w:rFonts w:hint="eastAsia"/>
-        </w:rPr>
-        <w:t>客户端发送了</w:t>
-      </w:r>
-      <w:r>
-        <w:rPr>
-          <w:rFonts w:hint="eastAsia"/>
-        </w:rPr>
-        <w:t xml:space="preserve"> FIN </w:t>
-      </w:r>
-      <w:r>
-        <w:rPr>
-          <w:rFonts w:hint="eastAsia"/>
-        </w:rPr>
-        <w:t>连接释放报文之后，服务器收到了这个报文，就进入了</w:t>
-      </w:r>
-      <w:r>
-        <w:rPr>
-          <w:rFonts w:hint="eastAsia"/>
-        </w:rPr>
-        <w:t xml:space="preserve"> CLOSE-WAIT </w:t>
-      </w:r>
-      <w:r>
-        <w:rPr>
-          <w:rFonts w:hint="eastAsia"/>
-        </w:rPr>
-        <w:t>状态。这个状态是为了让服务器端发送还未传送完毕的数据，传送完毕之后，服务器会发送</w:t>
-      </w:r>
-      <w:r>
-        <w:rPr>
-          <w:rFonts w:hint="eastAsia"/>
-        </w:rPr>
-        <w:t xml:space="preserve"> FIN </w:t>
-      </w:r>
-      <w:r>
-        <w:rPr>
-          <w:rFonts w:hint="eastAsia"/>
-        </w:rPr>
-        <w:t>连接释放报文。</w:t>
-      </w:r>
-    </w:p>
     <w:sectPr>
       <w:pgSz w:w="12240" w:h="15840"/>
       <w:pgMar w:top="1440" w:right="1440" w:bottom="1440" w:left="1440" w:header="720" w:footer="720" w:gutter="0"/>

</xml_diff>

<commit_message>
Add reliable transmission of TCP.
</commit_message>
<xml_diff>
--- a/computer network/cn.docx
+++ b/computer network/cn.docx
@@ -7624,24 +7624,49 @@
           <w:rFonts w:hint="eastAsia"/>
         </w:rPr>
       </w:pPr>
-    </w:p>
-    <w:p>
-      <w:pPr>
-        <w:rPr>
-          <w:rFonts w:hint="eastAsia"/>
-        </w:rPr>
-      </w:pPr>
+      <w:r>
+        <w:rPr>
+          <w:rFonts w:hint="eastAsia"/>
+        </w:rPr>
+        <w:t xml:space="preserve">TCP </w:t>
+      </w:r>
+      <w:r>
+        <w:rPr>
+          <w:rFonts w:hint="eastAsia"/>
+        </w:rPr>
+        <w:t>可靠传输</w:t>
+      </w:r>
+    </w:p>
+    <w:p>
+      <w:pPr>
+        <w:rPr>
+          <w:rFonts w:hint="eastAsia"/>
+        </w:rPr>
+      </w:pPr>
+      <w:r>
+        <w:rPr>
+          <w:rFonts w:hint="eastAsia"/>
+        </w:rPr>
+        <w:t xml:space="preserve">TCP </w:t>
+      </w:r>
+      <w:r>
+        <w:rPr>
+          <w:rFonts w:hint="eastAsia"/>
+        </w:rPr>
+        <w:t>使用超时重传来实现可靠传输：如果一个已经发送的报文段在超时时间内没有收到确认，那么就重传这个报文段。</w:t>
+      </w:r>
+    </w:p>
+    <w:p>
+      <w:pPr>
+        <w:rPr>
+          <w:rFonts w:hint="eastAsia"/>
+        </w:rPr>
+      </w:pPr>
+    </w:p>
+    <w:p>
       <w:bookmarkStart w:id="0" w:name="_GoBack"/>
       <w:bookmarkEnd w:id="0"/>
     </w:p>
-    <w:p>
-      <w:pPr>
-        <w:rPr>
-          <w:rFonts w:hint="eastAsia"/>
-        </w:rPr>
-      </w:pPr>
-    </w:p>
-    <w:p/>
     <w:sectPr>
       <w:pgSz w:w="12240" w:h="15840"/>
       <w:pgMar w:top="1440" w:right="1440" w:bottom="1440" w:left="1440" w:header="720" w:footer="720" w:gutter="0"/>

</xml_diff>

<commit_message>
Add flow control of TCP.
</commit_message>
<xml_diff>
--- a/computer network/cn.docx
+++ b/computer network/cn.docx
@@ -7624,6 +7624,8 @@
           <w:rFonts w:hint="eastAsia"/>
         </w:rPr>
       </w:pPr>
+      <w:bookmarkStart w:id="0" w:name="OLE_LINK1"/>
+      <w:bookmarkStart w:id="1" w:name="OLE_LINK2"/>
       <w:r>
         <w:rPr>
           <w:rFonts w:hint="eastAsia"/>
@@ -7637,6 +7639,8 @@
         <w:t>可靠传输</w:t>
       </w:r>
     </w:p>
+    <w:bookmarkEnd w:id="0"/>
+    <w:bookmarkEnd w:id="1"/>
     <w:p>
       <w:pPr>
         <w:rPr>
@@ -7664,8 +7668,77 @@
       </w:pPr>
     </w:p>
     <w:p>
-      <w:bookmarkStart w:id="0" w:name="_GoBack"/>
-      <w:bookmarkEnd w:id="0"/>
+      <w:pPr>
+        <w:rPr>
+          <w:rFonts w:hint="eastAsia"/>
+        </w:rPr>
+      </w:pPr>
+      <w:r>
+        <w:rPr>
+          <w:rFonts w:hint="eastAsia"/>
+        </w:rPr>
+        <w:t xml:space="preserve">TCP </w:t>
+      </w:r>
+      <w:r>
+        <w:rPr>
+          <w:rFonts w:hint="eastAsia"/>
+        </w:rPr>
+        <w:t>流量控制</w:t>
+      </w:r>
+    </w:p>
+    <w:p>
+      <w:pPr>
+        <w:rPr>
+          <w:rFonts w:hint="eastAsia"/>
+        </w:rPr>
+      </w:pPr>
+      <w:r>
+        <w:rPr>
+          <w:rFonts w:hint="eastAsia"/>
+        </w:rPr>
+        <w:t>流量控制是为了控制发送方发送速率，保证接收方来得及接收。</w:t>
+      </w:r>
+    </w:p>
+    <w:p>
+      <w:pPr>
+        <w:rPr>
+          <w:rFonts w:hint="eastAsia"/>
+        </w:rPr>
+      </w:pPr>
+      <w:r>
+        <w:rPr>
+          <w:rFonts w:hint="eastAsia"/>
+        </w:rPr>
+        <w:t>接收方发送的确认报文中的窗口字段可以用来控制发送方窗口大小，从而影响发送方的发送速率。将窗口字段设置为</w:t>
+      </w:r>
+      <w:r>
+        <w:rPr>
+          <w:rFonts w:hint="eastAsia"/>
+        </w:rPr>
+        <w:t xml:space="preserve"> 0</w:t>
+      </w:r>
+      <w:r>
+        <w:rPr>
+          <w:rFonts w:hint="eastAsia"/>
+        </w:rPr>
+        <w:t>，则发送方不能发送数据。</w:t>
+      </w:r>
+    </w:p>
+    <w:p>
+      <w:pPr>
+        <w:rPr>
+          <w:rFonts w:hint="eastAsia"/>
+        </w:rPr>
+      </w:pPr>
+    </w:p>
+    <w:p>
+      <w:pPr>
+        <w:rPr>
+          <w:rFonts w:hint="eastAsia"/>
+        </w:rPr>
+      </w:pPr>
+      <w:bookmarkStart w:id="2" w:name="_GoBack"/>
+      <w:bookmarkEnd w:id="2"/>
     </w:p>
     <w:sectPr>
       <w:pgSz w:w="12240" w:h="15840"/>

</xml_diff>

<commit_message>
Add congestion control of TCP.
</commit_message>
<xml_diff>
--- a/computer network/cn.docx
+++ b/computer network/cn.docx
@@ -7737,8 +7737,47 @@
           <w:rFonts w:hint="eastAsia"/>
         </w:rPr>
       </w:pPr>
+      <w:r>
+        <w:rPr>
+          <w:rFonts w:hint="eastAsia"/>
+        </w:rPr>
+        <w:t xml:space="preserve">TCP </w:t>
+      </w:r>
+      <w:r>
+        <w:rPr>
+          <w:rFonts w:hint="eastAsia"/>
+        </w:rPr>
+        <w:t>拥塞控制</w:t>
+      </w:r>
+    </w:p>
+    <w:p>
+      <w:pPr>
+        <w:rPr>
+          <w:rFonts w:hint="eastAsia"/>
+        </w:rPr>
+      </w:pPr>
+      <w:r>
+        <w:rPr>
+          <w:rFonts w:hint="eastAsia"/>
+        </w:rPr>
+        <w:t>如果网络出现拥塞，分组将会丢失，此时发送方会继续重传，从而导致网络拥塞程度更高。因此当出现拥塞时，应当控制发送方的速率。这一点和流量控制很像，但是出发点不同。流量控制是为了让接收方能来得及接受，而拥塞控制是为了降低整个网络的拥塞程度。</w:t>
+      </w:r>
+    </w:p>
+    <w:p>
+      <w:pPr>
+        <w:rPr>
+          <w:rFonts w:hint="eastAsia"/>
+        </w:rPr>
+      </w:pPr>
       <w:bookmarkStart w:id="2" w:name="_GoBack"/>
       <w:bookmarkEnd w:id="2"/>
+    </w:p>
+    <w:p>
+      <w:pPr>
+        <w:rPr>
+          <w:rFonts w:hint="eastAsia"/>
+        </w:rPr>
+      </w:pPr>
     </w:p>
     <w:sectPr>
       <w:pgSz w:w="12240" w:h="15840"/>

</xml_diff>

<commit_message>
Add fast retransmission and fast recovery.
</commit_message>
<xml_diff>
--- a/computer network/cn.docx
+++ b/computer network/cn.docx
@@ -7970,6 +7970,167 @@
           <w:rFonts w:hint="eastAsia"/>
         </w:rPr>
         <w:t>，然后重新执行慢开始。</w:t>
+      </w:r>
+    </w:p>
+    <w:p>
+      <w:pPr>
+        <w:rPr>
+          <w:rFonts w:hint="eastAsia"/>
+        </w:rPr>
+      </w:pPr>
+    </w:p>
+    <w:p>
+      <w:pPr>
+        <w:rPr>
+          <w:rFonts w:hint="eastAsia"/>
+        </w:rPr>
+      </w:pPr>
+      <w:r>
+        <w:rPr>
+          <w:rFonts w:hint="eastAsia"/>
+        </w:rPr>
+        <w:t xml:space="preserve">2. </w:t>
+      </w:r>
+      <w:r>
+        <w:rPr>
+          <w:rFonts w:hint="eastAsia"/>
+        </w:rPr>
+        <w:t>快重传与快恢复</w:t>
+      </w:r>
+    </w:p>
+    <w:p>
+      <w:pPr>
+        <w:rPr>
+          <w:rFonts w:hint="eastAsia"/>
+        </w:rPr>
+      </w:pPr>
+      <w:r>
+        <w:rPr>
+          <w:rFonts w:hint="eastAsia"/>
+        </w:rPr>
+        <w:t>在接收方，要求每次接收到报文段都应该发送对已收到有序报文段的确认，例如已经接收到</w:t>
+      </w:r>
+      <w:r>
+        <w:rPr>
+          <w:rFonts w:hint="eastAsia"/>
+        </w:rPr>
+        <w:t xml:space="preserve"> M1 </w:t>
+      </w:r>
+      <w:r>
+        <w:rPr>
+          <w:rFonts w:hint="eastAsia"/>
+        </w:rPr>
+        <w:t>和</w:t>
+      </w:r>
+      <w:r>
+        <w:rPr>
+          <w:rFonts w:hint="eastAsia"/>
+        </w:rPr>
+        <w:t xml:space="preserve"> M2</w:t>
+      </w:r>
+      <w:r>
+        <w:rPr>
+          <w:rFonts w:hint="eastAsia"/>
+        </w:rPr>
+        <w:t>，此时收到</w:t>
+      </w:r>
+      <w:r>
+        <w:rPr>
+          <w:rFonts w:hint="eastAsia"/>
+        </w:rPr>
+        <w:t xml:space="preserve"> M4</w:t>
+      </w:r>
+      <w:r>
+        <w:rPr>
+          <w:rFonts w:hint="eastAsia"/>
+        </w:rPr>
+        <w:t>，应当发送对</w:t>
+      </w:r>
+      <w:r>
+        <w:rPr>
+          <w:rFonts w:hint="eastAsia"/>
+        </w:rPr>
+        <w:t xml:space="preserve"> M2 </w:t>
+      </w:r>
+      <w:r>
+        <w:rPr>
+          <w:rFonts w:hint="eastAsia"/>
+        </w:rPr>
+        <w:t>的确认。</w:t>
+      </w:r>
+    </w:p>
+    <w:p>
+      <w:pPr>
+        <w:rPr>
+          <w:rFonts w:hint="eastAsia"/>
+        </w:rPr>
+      </w:pPr>
+      <w:r>
+        <w:rPr>
+          <w:rFonts w:hint="eastAsia"/>
+        </w:rPr>
+        <w:t>在发送方，如果收到三个重复确认，那么可以确认下一个报文段丢失，例如收到三个</w:t>
+      </w:r>
+      <w:r>
+        <w:rPr>
+          <w:rFonts w:hint="eastAsia"/>
+        </w:rPr>
+        <w:t xml:space="preserve"> M2 </w:t>
+      </w:r>
+      <w:r>
+        <w:rPr>
+          <w:rFonts w:hint="eastAsia"/>
+        </w:rPr>
+        <w:t>，则</w:t>
+      </w:r>
+      <w:r>
+        <w:rPr>
+          <w:rFonts w:hint="eastAsia"/>
+        </w:rPr>
+        <w:t xml:space="preserve"> M3 </w:t>
+      </w:r>
+      <w:r>
+        <w:rPr>
+          <w:rFonts w:hint="eastAsia"/>
+        </w:rPr>
+        <w:t>丢失。此时执行快重传，立即重传下一个报文段。</w:t>
+      </w:r>
+    </w:p>
+    <w:p>
+      <w:pPr>
+        <w:rPr>
+          <w:rFonts w:hint="eastAsia"/>
+        </w:rPr>
+      </w:pPr>
+      <w:r>
+        <w:rPr>
+          <w:rFonts w:hint="eastAsia"/>
+        </w:rPr>
+        <w:t>在这种情况下，只是丢失个别报文段，而不是网络拥塞，因此执行快恢复，令</w:t>
+      </w:r>
+      <w:r>
+        <w:rPr>
+          <w:rFonts w:hint="eastAsia"/>
+        </w:rPr>
+        <w:t xml:space="preserve"> ssthresh = cwnd/2 </w:t>
+      </w:r>
+      <w:r>
+        <w:rPr>
+          <w:rFonts w:hint="eastAsia"/>
+        </w:rPr>
+        <w:t>，</w:t>
+      </w:r>
+      <w:r>
+        <w:rPr>
+          <w:rFonts w:hint="eastAsia"/>
+        </w:rPr>
+        <w:t>cwnd = ssthresh</w:t>
+      </w:r>
+      <w:r>
+        <w:rPr>
+          <w:rFonts w:hint="eastAsia"/>
+        </w:rPr>
+        <w:t>，注意到此时直接进入拥塞避免。</w:t>
       </w:r>
     </w:p>
     <w:p>

</xml_diff>

<commit_message>
Add transport layer protocol.
</commit_message>
<xml_diff>
--- a/computer network/cn.docx
+++ b/computer network/cn.docx
@@ -8378,15 +8378,101 @@
           <w:rFonts w:hint="eastAsia"/>
         </w:rPr>
       </w:pPr>
+    </w:p>
+    <w:p>
+      <w:pPr>
+        <w:rPr>
+          <w:rFonts w:hint="eastAsia"/>
+        </w:rPr>
+      </w:pPr>
+      <w:r>
+        <w:rPr>
+          <w:rFonts w:hint="eastAsia"/>
+        </w:rPr>
+        <w:t xml:space="preserve">3. </w:t>
+      </w:r>
+      <w:r>
+        <w:rPr>
+          <w:rFonts w:hint="eastAsia"/>
+        </w:rPr>
+        <w:t>使用的运输层协议</w:t>
+      </w:r>
+    </w:p>
+    <w:p>
+      <w:pPr>
+        <w:rPr>
+          <w:rFonts w:hint="eastAsia"/>
+        </w:rPr>
+      </w:pPr>
+      <w:r>
+        <w:rPr>
+          <w:rFonts w:hint="eastAsia"/>
+        </w:rPr>
+        <w:t xml:space="preserve">DNS </w:t>
+      </w:r>
+      <w:r>
+        <w:rPr>
+          <w:rFonts w:hint="eastAsia"/>
+        </w:rPr>
+        <w:t>在解析的过程使用</w:t>
+      </w:r>
+      <w:r>
+        <w:rPr>
+          <w:rFonts w:hint="eastAsia"/>
+        </w:rPr>
+        <w:t xml:space="preserve"> UDP </w:t>
+      </w:r>
+      <w:r>
+        <w:rPr>
+          <w:rFonts w:hint="eastAsia"/>
+        </w:rPr>
+        <w:t>进行传输，因为</w:t>
+      </w:r>
+      <w:r>
+        <w:rPr>
+          <w:rFonts w:hint="eastAsia"/>
+        </w:rPr>
+        <w:t xml:space="preserve"> UDP </w:t>
+      </w:r>
+      <w:r>
+        <w:rPr>
+          <w:rFonts w:hint="eastAsia"/>
+        </w:rPr>
+        <w:t>最大只支持</w:t>
+      </w:r>
+      <w:r>
+        <w:rPr>
+          <w:rFonts w:hint="eastAsia"/>
+        </w:rPr>
+        <w:t xml:space="preserve"> 512 </w:t>
+      </w:r>
+      <w:r>
+        <w:rPr>
+          <w:rFonts w:hint="eastAsia"/>
+        </w:rPr>
+        <w:t>字节的数据，如果超过的话就需要使用</w:t>
+      </w:r>
+      <w:r>
+        <w:rPr>
+          <w:rFonts w:hint="eastAsia"/>
+        </w:rPr>
+        <w:t xml:space="preserve"> TCP </w:t>
+      </w:r>
+      <w:r>
+        <w:rPr>
+          <w:rFonts w:hint="eastAsia"/>
+        </w:rPr>
+        <w:t>传输。</w:t>
+      </w:r>
+    </w:p>
+    <w:p>
+      <w:pPr>
+        <w:rPr>
+          <w:rFonts w:hint="eastAsia"/>
+        </w:rPr>
+      </w:pPr>
       <w:bookmarkStart w:id="2" w:name="_GoBack"/>
       <w:bookmarkEnd w:id="2"/>
-    </w:p>
-    <w:p>
-      <w:pPr>
-        <w:rPr>
-          <w:rFonts w:hint="eastAsia"/>
-        </w:rPr>
-      </w:pPr>
     </w:p>
     <w:p>
       <w:pPr>

</xml_diff>